<commit_message>
*Update new image template report
</commit_message>
<xml_diff>
--- a/docx templates/activity images template.docx
+++ b/docx templates/activity images template.docx
@@ -1,12 +1,12 @@
 
 <file path=word/document.xml><?xml version="1.0" encoding="utf-8"?>
-<w:document xmlns:o="urn:schemas-microsoft-com:office:office" xmlns:r="http://schemas.openxmlformats.org/officeDocument/2006/relationships" xmlns:v="urn:schemas-microsoft-com:vml" xmlns:w="http://schemas.openxmlformats.org/wordprocessingml/2006/main" xmlns:w10="urn:schemas-microsoft-com:office:word" xmlns:wp="http://schemas.openxmlformats.org/drawingml/2006/wordprocessingDrawing">
+<w:document xmlns:o="urn:schemas-microsoft-com:office:office" xmlns:r="http://schemas.openxmlformats.org/officeDocument/2006/relationships" xmlns:v="urn:schemas-microsoft-com:vml" xmlns:w="http://schemas.openxmlformats.org/wordprocessingml/2006/main" xmlns:w10="urn:schemas-microsoft-com:office:word" xmlns:wp="http://schemas.openxmlformats.org/drawingml/2006/wordprocessingDrawing" xmlns:wps="http://schemas.microsoft.com/office/word/2010/wordprocessingShape" xmlns:wpg="http://schemas.microsoft.com/office/word/2010/wordprocessingGroup" xmlns:mc="http://schemas.openxmlformats.org/markup-compatibility/2006" xmlns:wp14="http://schemas.microsoft.com/office/word/2010/wordprocessingDrawing" xmlns:w14="http://schemas.microsoft.com/office/word/2010/wordml" mc:Ignorable="w14 wp14">
   <w:body>
     <w:p>
       <w:pPr>
         <w:pStyle w:val="Normal"/>
         <w:rPr>
-          <w:rFonts w:cs="TH SarabunPSK" w:ascii="TH SarabunPSK" w:hAnsi="TH SarabunPSK"/>
+          <w:rFonts w:ascii="TH SarabunPSK" w:hAnsi="TH SarabunPSK" w:cs="TH SarabunPSK"/>
           <w:sz w:val="18"/>
           <w:szCs w:val="18"/>
         </w:rPr>
@@ -24,18 +24,16 @@
       <w:pPr>
         <w:pStyle w:val="Normal"/>
         <w:rPr>
-          <w:rFonts w:cs="TH SarabunPSK" w:ascii="TH SarabunPSK" w:hAnsi="TH SarabunPSK"/>
+          <w:rFonts w:ascii="TH SarabunPSK" w:hAnsi="TH SarabunPSK" w:cs="TH SarabunPSK"/>
         </w:rPr>
       </w:pPr>
       <w:r>
-        <w:rPr>
-          <w:rFonts w:cs="TH SarabunPSK" w:ascii="TH SarabunPSK" w:hAnsi="TH SarabunPSK"/>
-        </w:rPr>
+        <w:rPr/>
         <w:drawing>
           <wp:inline distT="0" distB="0" distL="0" distR="0">
             <wp:extent cx="3049270" cy="1612265"/>
             <wp:effectExtent l="0" t="0" r="0" b="0"/>
-            <wp:docPr id="0" name="Picture" descr="C:\Users\PromratPC\Desktop\1460126877113.png"/>
+            <wp:docPr id="4" name="Picture" descr="C:\Users\PromratPC\Desktop\1460126877113.png"/>
             <wp:cNvGraphicFramePr>
               <a:graphicFrameLocks xmlns:a="http://schemas.openxmlformats.org/drawingml/2006/main" noChangeAspect="1"/>
             </wp:cNvGraphicFramePr>
@@ -43,7 +41,7 @@
               <a:graphicData uri="http://schemas.openxmlformats.org/drawingml/2006/picture">
                 <pic:pic xmlns:pic="http://schemas.openxmlformats.org/drawingml/2006/picture">
                   <pic:nvPicPr>
-                    <pic:cNvPr id="0" name="Picture" descr="C:\Users\PromratPC\Desktop\1460126877113.png"/>
+                    <pic:cNvPr id="4" name="Picture" descr="C:\Users\PromratPC\Desktop\1460126877113.png"/>
                     <pic:cNvPicPr>
                       <a:picLocks noChangeAspect="1" noChangeArrowheads="1"/>
                     </pic:cNvPicPr>
@@ -62,106 +60,288 @@
                     <a:prstGeom prst="rect">
                       <a:avLst/>
                     </a:prstGeom>
-                    <a:noFill/>
-                    <a:ln w="9525">
-                      <a:noFill/>
-                      <a:miter lim="800000"/>
-                      <a:headEnd/>
-                      <a:tailEnd/>
-                    </a:ln>
                   </pic:spPr>
                 </pic:pic>
               </a:graphicData>
             </a:graphic>
           </wp:inline>
         </w:drawing>
-      </w:r>
-      <w:r>
-        <w:pict>
-          <v:rect fillcolor="#FFCC00" stroked="f" strokeweight="0pt" style="position:absolute;width:297.1pt;height:124.7pt;mso-wrap-distance-left:9pt;mso-wrap-distance-right:9pt;mso-wrap-distance-top:0pt;mso-wrap-distance-bottom:0pt;margin-top:0.25pt;margin-left:242.2pt">
-            <v:textbox>
-              <w:txbxContent>
-                <w:p>
-                  <w:pPr>
-                    <w:pStyle w:val="FrameContents"/>
-                    <w:jc w:val="center"/>
-                    <w:rPr>
-                      <w:rFonts w:ascii="TH SarabunPSK" w:hAnsi="TH SarabunPSK" w:cs="TH SarabunPSK"/>
-                      <w:b/>
-                      <w:b/>
-                      <w:bCs/>
-                      <w:color w:val="000000"/>
-                      <w:sz w:val="64"/>
-                      <w:sz w:val="64"/>
-                      <w:szCs w:val="64"/>
-                    </w:rPr>
-                  </w:pPr>
-                  <w:r>
-                    <w:rPr>
-                      <w:rFonts w:ascii="TH SarabunPSK" w:hAnsi="TH SarabunPSK" w:cs="TH SarabunPSK"/>
-                      <w:b/>
-                      <w:b/>
-                      <w:bCs/>
-                      <w:color w:val="000000"/>
-                      <w:sz w:val="64"/>
-                      <w:sz w:val="64"/>
-                      <w:szCs w:val="64"/>
-                    </w:rPr>
-                    <w:t>รูปภาพกิจกรรมของอาสาสมัคร</w:t>
-                  </w:r>
-                </w:p>
-                <w:p>
-                  <w:pPr>
-                    <w:pStyle w:val="FrameContents"/>
-                    <w:spacing w:lineRule="auto" w:line="240"/>
-                    <w:jc w:val="center"/>
-                    <w:rPr>
-                      <w:rFonts w:cs="TH SarabunPSK" w:ascii="TH SarabunPSK" w:hAnsi="TH SarabunPSK"/>
-                      <w:b/>
-                      <w:bCs/>
-                      <w:color w:val="000000"/>
-                      <w:sz w:val="40"/>
-                      <w:szCs w:val="40"/>
-                    </w:rPr>
-                  </w:pPr>
-                  <w:r>
-                    <w:rPr>
-                      <w:rFonts w:cs="TH SarabunPSK" w:ascii="TH SarabunPSK" w:hAnsi="TH SarabunPSK"/>
-                      <w:b/>
-                      <w:bCs/>
-                      <w:color w:val="000000"/>
-                      <w:sz w:val="40"/>
-                      <w:szCs w:val="40"/>
-                    </w:rPr>
-                    <w:t>{person_name_en}</w:t>
-                  </w:r>
-                </w:p>
-                <w:p>
-                  <w:pPr>
-                    <w:pStyle w:val="FrameContents"/>
-                    <w:spacing w:lineRule="auto" w:line="240" w:before="0" w:after="200"/>
-                    <w:jc w:val="center"/>
-                    <w:rPr>
-                      <w:rFonts w:cs="TH SarabunPSK" w:ascii="TH SarabunPSK" w:hAnsi="TH SarabunPSK"/>
-                      <w:color w:val="000000"/>
-                      <w:sz w:val="36"/>
-                      <w:szCs w:val="36"/>
-                    </w:rPr>
-                  </w:pPr>
-                  <w:r>
-                    <w:rPr>
-                      <w:rFonts w:cs="TH SarabunPSK" w:ascii="TH SarabunPSK" w:hAnsi="TH SarabunPSK"/>
-                      <w:color w:val="000000"/>
-                      <w:sz w:val="36"/>
-                      <w:szCs w:val="36"/>
-                    </w:rPr>
-                    <w:t>({person_name})</w:t>
-                  </w:r>
-                </w:p>
-              </w:txbxContent>
-            </v:textbox>
-          </v:rect>
-        </w:pict>
+        <mc:AlternateContent>
+          <mc:Choice Requires="wps">
+            <w:drawing>
+              <wp:anchor behindDoc="0" distT="0" distB="0" distL="114300" distR="114300" simplePos="0" locked="0" layoutInCell="1" allowOverlap="1" relativeHeight="3">
+                <wp:simplePos x="0" y="0"/>
+                <wp:positionH relativeFrom="column">
+                  <wp:posOffset>3075940</wp:posOffset>
+                </wp:positionH>
+                <wp:positionV relativeFrom="paragraph">
+                  <wp:posOffset>635</wp:posOffset>
+                </wp:positionV>
+                <wp:extent cx="3774440" cy="1633855"/>
+                <wp:effectExtent l="0" t="0" r="0" b="0"/>
+                <wp:wrapNone/>
+                <wp:docPr id="1" name="Image1"/>
+                <a:graphic xmlns:a="http://schemas.openxmlformats.org/drawingml/2006/main">
+                  <a:graphicData uri="http://schemas.microsoft.com/office/word/2010/wordprocessingShape">
+                    <wps:wsp>
+                      <wps:cNvSpPr/>
+                      <wps:spPr>
+                        <a:xfrm>
+                          <a:off x="0" y="0"/>
+                          <a:ext cx="3773880" cy="1633320"/>
+                        </a:xfrm>
+                        <a:prstGeom prst="rect">
+                          <a:avLst/>
+                        </a:prstGeom>
+                        <a:solidFill>
+                          <a:srgbClr val="ffcc00"/>
+                        </a:solidFill>
+                        <a:ln>
+                          <a:noFill/>
+                        </a:ln>
+                      </wps:spPr>
+                      <wps:style>
+                        <a:lnRef idx="0"/>
+                        <a:fillRef idx="0"/>
+                        <a:effectRef idx="0"/>
+                        <a:fontRef idx="minor"/>
+                      </wps:style>
+                      <wps:bodyPr/>
+                    </wps:wsp>
+                  </a:graphicData>
+                </a:graphic>
+              </wp:anchor>
+            </w:drawing>
+          </mc:Choice>
+          <mc:Fallback>
+            <w:pict>
+              <v:rect id="shape_0" ID="Image1" fillcolor="#ffcc00" stroked="f" style="position:absolute;margin-left:242.2pt;margin-top:0.05pt;width:297.1pt;height:128.55pt">
+                <w10:wrap type="none"/>
+                <v:fill o:detectmouseclick="t" type="solid" color2="#0033ff"/>
+                <v:stroke color="#3465a4" joinstyle="round" endcap="flat"/>
+              </v:rect>
+            </w:pict>
+          </mc:Fallback>
+        </mc:AlternateContent>
+        <mc:AlternateContent>
+          <mc:Choice Requires="wps">
+            <w:drawing>
+              <wp:anchor behindDoc="0" distT="0" distB="0" distL="0" distR="0" simplePos="0" locked="0" layoutInCell="1" allowOverlap="1" relativeHeight="5">
+                <wp:simplePos x="0" y="0"/>
+                <wp:positionH relativeFrom="column">
+                  <wp:posOffset>3124200</wp:posOffset>
+                </wp:positionH>
+                <wp:positionV relativeFrom="paragraph">
+                  <wp:posOffset>45085</wp:posOffset>
+                </wp:positionV>
+                <wp:extent cx="3677920" cy="1544320"/>
+                <wp:effectExtent l="0" t="0" r="0" b="0"/>
+                <wp:wrapNone/>
+                <wp:docPr id="2" name="Frame1"/>
+                <a:graphic xmlns:a="http://schemas.openxmlformats.org/drawingml/2006/main">
+                  <a:graphicData uri="http://schemas.microsoft.com/office/word/2010/wordprocessingShape">
+                    <wps:wsp>
+                      <wps:cNvSpPr/>
+                      <wps:spPr>
+                        <a:xfrm>
+                          <a:off x="0" y="0"/>
+                          <a:ext cx="3677400" cy="1543680"/>
+                        </a:xfrm>
+                        <a:prstGeom prst="rect">
+                          <a:avLst/>
+                        </a:prstGeom>
+                        <a:solidFill>
+                          <a:srgbClr val="ffffff"/>
+                        </a:solidFill>
+                        <a:ln>
+                          <a:noFill/>
+                        </a:ln>
+                      </wps:spPr>
+                      <wps:style>
+                        <a:lnRef idx="0"/>
+                        <a:fillRef idx="0"/>
+                        <a:effectRef idx="0"/>
+                        <a:fontRef idx="minor"/>
+                      </wps:style>
+                      <wps:txbx>
+                        <w:txbxContent>
+                          <w:p>
+                            <w:pPr>
+                              <w:pStyle w:val="FrameContents"/>
+                              <w:spacing w:before="0" w:after="29"/>
+                              <w:jc w:val="center"/>
+                              <w:rPr/>
+                            </w:pPr>
+                            <w:r>
+                              <w:rPr>
+                                <w:rFonts w:ascii="TH SarabunPSK" w:hAnsi="TH SarabunPSK" w:cs="TH SarabunPSK"/>
+                                <w:b/>
+                                <w:b/>
+                                <w:bCs/>
+                                <w:color w:val="000000"/>
+                                <w:sz w:val="64"/>
+                                <w:sz w:val="64"/>
+                                <w:szCs w:val="64"/>
+                              </w:rPr>
+                              <w:t>รูปภาพกิจกรรมของอาสาสมัคร</w:t>
+                            </w:r>
+                          </w:p>
+                          <w:p>
+                            <w:pPr>
+                              <w:pStyle w:val="FrameContents"/>
+                              <w:spacing w:lineRule="auto" w:line="240" w:before="0" w:after="29"/>
+                              <w:jc w:val="center"/>
+                              <w:rPr/>
+                            </w:pPr>
+                            <w:r>
+                              <w:rPr>
+                                <w:rFonts w:cs="TH SarabunPSK" w:ascii="TH SarabunPSK" w:hAnsi="TH SarabunPSK"/>
+                                <w:b/>
+                                <w:bCs/>
+                                <w:color w:val="000000"/>
+                                <w:sz w:val="40"/>
+                                <w:szCs w:val="40"/>
+                              </w:rPr>
+                              <w:t>{project_title}</w:t>
+                            </w:r>
+                          </w:p>
+                          <w:p>
+                            <w:pPr>
+                              <w:pStyle w:val="FrameContents"/>
+                              <w:spacing w:lineRule="auto" w:line="240" w:before="0" w:after="29"/>
+                              <w:jc w:val="center"/>
+                              <w:rPr/>
+                            </w:pPr>
+                            <w:r>
+                              <w:rPr>
+                                <w:rFonts w:cs="TH SarabunPSK" w:ascii="TH SarabunPSK" w:hAnsi="TH SarabunPSK"/>
+                                <w:b/>
+                                <w:bCs/>
+                                <w:color w:val="000000"/>
+                                <w:sz w:val="40"/>
+                                <w:szCs w:val="40"/>
+                              </w:rPr>
+                              <w:t>{person_name_en}</w:t>
+                            </w:r>
+                          </w:p>
+                          <w:p>
+                            <w:pPr>
+                              <w:pStyle w:val="FrameContents"/>
+                              <w:spacing w:lineRule="auto" w:line="240" w:before="0" w:after="200"/>
+                              <w:jc w:val="center"/>
+                              <w:rPr/>
+                            </w:pPr>
+                            <w:r>
+                              <w:rPr>
+                                <w:rFonts w:cs="TH SarabunPSK" w:ascii="TH SarabunPSK" w:hAnsi="TH SarabunPSK"/>
+                                <w:color w:val="000000"/>
+                                <w:sz w:val="36"/>
+                                <w:szCs w:val="36"/>
+                              </w:rPr>
+                              <w:t>({person_name})</w:t>
+                            </w:r>
+                          </w:p>
+                        </w:txbxContent>
+                      </wps:txbx>
+                      <wps:bodyPr>
+                        <a:noAutofit/>
+                      </wps:bodyPr>
+                    </wps:wsp>
+                  </a:graphicData>
+                </a:graphic>
+              </wp:anchor>
+            </w:drawing>
+          </mc:Choice>
+          <mc:Fallback>
+            <w:pict>
+              <v:rect id="shape_0" ID="Frame1" fillcolor="white" stroked="f" style="position:absolute;margin-left:246pt;margin-top:3.55pt;width:289.5pt;height:121.5pt">
+                <w10:wrap type="square"/>
+                <v:fill o:detectmouseclick="t" type="solid" color2="black"/>
+                <v:stroke color="#3465a4" joinstyle="round" endcap="flat"/>
+                <v:textbox>
+                  <w:txbxContent>
+                    <w:p>
+                      <w:pPr>
+                        <w:pStyle w:val="FrameContents"/>
+                        <w:spacing w:before="0" w:after="29"/>
+                        <w:jc w:val="center"/>
+                        <w:rPr/>
+                      </w:pPr>
+                      <w:r>
+                        <w:rPr>
+                          <w:rFonts w:ascii="TH SarabunPSK" w:hAnsi="TH SarabunPSK" w:cs="TH SarabunPSK"/>
+                          <w:b/>
+                          <w:b/>
+                          <w:bCs/>
+                          <w:color w:val="000000"/>
+                          <w:sz w:val="64"/>
+                          <w:sz w:val="64"/>
+                          <w:szCs w:val="64"/>
+                        </w:rPr>
+                        <w:t>รูปภาพกิจกรรมของอาสาสมัคร</w:t>
+                      </w:r>
+                    </w:p>
+                    <w:p>
+                      <w:pPr>
+                        <w:pStyle w:val="FrameContents"/>
+                        <w:spacing w:lineRule="auto" w:line="240" w:before="0" w:after="29"/>
+                        <w:jc w:val="center"/>
+                        <w:rPr/>
+                      </w:pPr>
+                      <w:r>
+                        <w:rPr>
+                          <w:rFonts w:cs="TH SarabunPSK" w:ascii="TH SarabunPSK" w:hAnsi="TH SarabunPSK"/>
+                          <w:b/>
+                          <w:bCs/>
+                          <w:color w:val="000000"/>
+                          <w:sz w:val="40"/>
+                          <w:szCs w:val="40"/>
+                        </w:rPr>
+                        <w:t>{project_title}</w:t>
+                      </w:r>
+                    </w:p>
+                    <w:p>
+                      <w:pPr>
+                        <w:pStyle w:val="FrameContents"/>
+                        <w:spacing w:lineRule="auto" w:line="240" w:before="0" w:after="29"/>
+                        <w:jc w:val="center"/>
+                        <w:rPr/>
+                      </w:pPr>
+                      <w:r>
+                        <w:rPr>
+                          <w:rFonts w:cs="TH SarabunPSK" w:ascii="TH SarabunPSK" w:hAnsi="TH SarabunPSK"/>
+                          <w:b/>
+                          <w:bCs/>
+                          <w:color w:val="000000"/>
+                          <w:sz w:val="40"/>
+                          <w:szCs w:val="40"/>
+                        </w:rPr>
+                        <w:t>{person_name_en}</w:t>
+                      </w:r>
+                    </w:p>
+                    <w:p>
+                      <w:pPr>
+                        <w:pStyle w:val="FrameContents"/>
+                        <w:spacing w:lineRule="auto" w:line="240" w:before="0" w:after="200"/>
+                        <w:jc w:val="center"/>
+                        <w:rPr/>
+                      </w:pPr>
+                      <w:r>
+                        <w:rPr>
+                          <w:rFonts w:cs="TH SarabunPSK" w:ascii="TH SarabunPSK" w:hAnsi="TH SarabunPSK"/>
+                          <w:color w:val="000000"/>
+                          <w:sz w:val="36"/>
+                          <w:szCs w:val="36"/>
+                        </w:rPr>
+                        <w:t>({person_name})</w:t>
+                      </w:r>
+                    </w:p>
+                  </w:txbxContent>
+                </v:textbox>
+              </v:rect>
+            </w:pict>
+          </mc:Fallback>
+        </mc:AlternateContent>
       </w:r>
     </w:p>
     <w:p>
@@ -171,7 +351,8 @@
           <w:tab w:val="left" w:pos="1440" w:leader="none"/>
         </w:tabs>
         <w:rPr>
-          <w:rFonts w:cs="TH SarabunPSK" w:ascii="TH SarabunPSK" w:hAnsi="TH SarabunPSK"/>
+          <w:rFonts w:ascii="TH SarabunPSK" w:hAnsi="TH SarabunPSK" w:cs="TH SarabunPSK"/>
+          <w:b/>
           <w:b/>
           <w:bCs/>
           <w:sz w:val="32"/>
@@ -240,7 +421,8 @@
           <w:tab w:val="left" w:pos="1440" w:leader="none"/>
         </w:tabs>
         <w:rPr>
-          <w:rFonts w:cs="TH SarabunPSK" w:ascii="TH SarabunPSK" w:hAnsi="TH SarabunPSK"/>
+          <w:rFonts w:ascii="TH SarabunPSK" w:hAnsi="TH SarabunPSK" w:cs="TH SarabunPSK"/>
+          <w:b/>
           <w:b/>
           <w:bCs/>
           <w:sz w:val="32"/>
@@ -309,7 +491,8 @@
           <w:tab w:val="left" w:pos="1440" w:leader="none"/>
         </w:tabs>
         <w:rPr>
-          <w:rFonts w:cs="TH SarabunPSK" w:ascii="TH SarabunPSK" w:hAnsi="TH SarabunPSK"/>
+          <w:rFonts w:ascii="TH SarabunPSK" w:hAnsi="TH SarabunPSK" w:cs="TH SarabunPSK"/>
+          <w:b/>
           <w:b/>
           <w:bCs/>
           <w:sz w:val="32"/>
@@ -354,7 +537,6 @@
         <w:rPr>
           <w:rFonts w:ascii="TH SarabunPSK" w:hAnsi="TH SarabunPSK" w:cs="TH SarabunPSK"/>
           <w:sz w:val="32"/>
-          <w:sz w:val="32"/>
           <w:szCs w:val="32"/>
         </w:rPr>
       </w:pPr>
@@ -376,7 +558,8 @@
         </w:tabs>
         <w:ind w:left="720" w:right="0" w:hanging="0"/>
         <w:rPr>
-          <w:rFonts w:cs="TH SarabunPSK" w:ascii="TH SarabunPSK" w:hAnsi="TH SarabunPSK"/>
+          <w:rFonts w:ascii="TH SarabunPSK" w:hAnsi="TH SarabunPSK" w:cs="TH SarabunPSK"/>
+          <w:b/>
           <w:b/>
           <w:bCs/>
           <w:sz w:val="32"/>
@@ -403,7 +586,8 @@
         <w:spacing w:lineRule="auto" w:line="240" w:before="0" w:after="0"/>
         <w:ind w:left="720" w:right="0" w:hanging="0"/>
         <w:rPr>
-          <w:rFonts w:cs="TH SarabunPSK" w:ascii="TH SarabunPSK" w:hAnsi="TH SarabunPSK"/>
+          <w:rFonts w:ascii="TH SarabunPSK" w:hAnsi="TH SarabunPSK" w:cs="TH SarabunPSK"/>
+          <w:b/>
           <w:b/>
           <w:bCs/>
           <w:sz w:val="2"/>
@@ -429,7 +613,7 @@
         <w:spacing w:before="0" w:after="0"/>
         <w:ind w:left="720" w:right="0" w:hanging="0"/>
         <w:rPr>
-          <w:rFonts w:cs="TH SarabunPSK" w:ascii="TH SarabunPSK" w:hAnsi="TH SarabunPSK"/>
+          <w:rFonts w:ascii="TH SarabunPSK" w:hAnsi="TH SarabunPSK" w:cs="TH SarabunPSK"/>
           <w:sz w:val="32"/>
           <w:szCs w:val="32"/>
         </w:rPr>
@@ -452,23 +636,8 @@
         </w:rPr>
         <w:t>{#activities}{#activity_has_header}</w:t>
       </w:r>
-    </w:p>
-    <w:p>
-      <w:pPr>
-        <w:pStyle w:val="Normal"/>
-        <w:pageBreakBefore/>
-        <w:tabs>
-          <w:tab w:val="left" w:pos="720" w:leader="none"/>
-        </w:tabs>
-        <w:ind w:left="720" w:right="0" w:hanging="0"/>
-        <w:rPr>
-          <w:rFonts w:cs="TH SarabunPSK" w:ascii="TH SarabunPSK" w:hAnsi="TH SarabunPSK"/>
-        </w:rPr>
-      </w:pPr>
-      <w:r>
-        <w:rPr>
-          <w:rFonts w:cs="TH SarabunPSK" w:ascii="TH SarabunPSK" w:hAnsi="TH SarabunPSK"/>
-        </w:rPr>
+      <w:r>
+        <w:br w:type="page"/>
       </w:r>
     </w:p>
     <w:p>
@@ -477,19 +646,34 @@
         <w:tabs>
           <w:tab w:val="left" w:pos="720" w:leader="none"/>
         </w:tabs>
-        <w:rPr>
-          <w:rFonts w:cs="TH SarabunPSK" w:ascii="TH SarabunPSK" w:hAnsi="TH SarabunPSK"/>
+        <w:ind w:left="720" w:right="0" w:hanging="0"/>
+        <w:rPr>
+          <w:rFonts w:ascii="TH SarabunPSK" w:hAnsi="TH SarabunPSK" w:cs="TH SarabunPSK"/>
         </w:rPr>
       </w:pPr>
       <w:r>
         <w:rPr>
           <w:rFonts w:cs="TH SarabunPSK" w:ascii="TH SarabunPSK" w:hAnsi="TH SarabunPSK"/>
         </w:rPr>
+      </w:r>
+    </w:p>
+    <w:p>
+      <w:pPr>
+        <w:pStyle w:val="Normal"/>
+        <w:tabs>
+          <w:tab w:val="left" w:pos="720" w:leader="none"/>
+        </w:tabs>
+        <w:rPr>
+          <w:rFonts w:ascii="TH SarabunPSK" w:hAnsi="TH SarabunPSK" w:cs="TH SarabunPSK"/>
+        </w:rPr>
+      </w:pPr>
+      <w:r>
+        <w:rPr/>
         <w:drawing>
           <wp:inline distT="0" distB="0" distL="0" distR="0">
             <wp:extent cx="3049270" cy="1612265"/>
             <wp:effectExtent l="0" t="0" r="0" b="0"/>
-            <wp:docPr id="1" name="Picture" descr="C:\Users\PromratPC\Desktop\1460126877113.png"/>
+            <wp:docPr id="8" name="Image1" descr="C:\Users\PromratPC\Desktop\1460126877113.png"/>
             <wp:cNvGraphicFramePr>
               <a:graphicFrameLocks xmlns:a="http://schemas.openxmlformats.org/drawingml/2006/main" noChangeAspect="1"/>
             </wp:cNvGraphicFramePr>
@@ -497,7 +681,7 @@
               <a:graphicData uri="http://schemas.openxmlformats.org/drawingml/2006/picture">
                 <pic:pic xmlns:pic="http://schemas.openxmlformats.org/drawingml/2006/picture">
                   <pic:nvPicPr>
-                    <pic:cNvPr id="1" name="Picture" descr="C:\Users\PromratPC\Desktop\1460126877113.png"/>
+                    <pic:cNvPr id="8" name="Image1" descr="C:\Users\PromratPC\Desktop\1460126877113.png"/>
                     <pic:cNvPicPr>
                       <a:picLocks noChangeAspect="1" noChangeArrowheads="1"/>
                     </pic:cNvPicPr>
@@ -516,106 +700,288 @@
                     <a:prstGeom prst="rect">
                       <a:avLst/>
                     </a:prstGeom>
-                    <a:noFill/>
-                    <a:ln w="9525">
-                      <a:noFill/>
-                      <a:miter lim="800000"/>
-                      <a:headEnd/>
-                      <a:tailEnd/>
-                    </a:ln>
                   </pic:spPr>
                 </pic:pic>
               </a:graphicData>
             </a:graphic>
           </wp:inline>
         </w:drawing>
-      </w:r>
-      <w:r>
-        <w:pict>
-          <v:rect fillcolor="#FFCC00" stroked="f" strokeweight="0pt" style="position:absolute;width:297.1pt;height:124.7pt;mso-wrap-distance-left:9pt;mso-wrap-distance-right:9pt;mso-wrap-distance-top:0pt;mso-wrap-distance-bottom:0pt;margin-top:0.25pt;margin-left:242.2pt">
-            <v:textbox>
-              <w:txbxContent>
-                <w:p>
-                  <w:pPr>
-                    <w:pStyle w:val="FrameContents"/>
-                    <w:jc w:val="center"/>
-                    <w:rPr>
-                      <w:rFonts w:ascii="TH SarabunPSK" w:hAnsi="TH SarabunPSK" w:cs="TH SarabunPSK"/>
-                      <w:b/>
-                      <w:b/>
-                      <w:bCs/>
-                      <w:color w:val="000000"/>
-                      <w:sz w:val="64"/>
-                      <w:sz w:val="64"/>
-                      <w:szCs w:val="64"/>
-                    </w:rPr>
-                  </w:pPr>
-                  <w:r>
-                    <w:rPr>
-                      <w:rFonts w:ascii="TH SarabunPSK" w:hAnsi="TH SarabunPSK" w:cs="TH SarabunPSK"/>
-                      <w:b/>
-                      <w:b/>
-                      <w:bCs/>
-                      <w:color w:val="000000"/>
-                      <w:sz w:val="64"/>
-                      <w:sz w:val="64"/>
-                      <w:szCs w:val="64"/>
-                    </w:rPr>
-                    <w:t>รูปภาพกิจกรรมของอาสาสมัคร</w:t>
-                  </w:r>
-                </w:p>
-                <w:p>
-                  <w:pPr>
-                    <w:pStyle w:val="FrameContents"/>
-                    <w:spacing w:lineRule="auto" w:line="240"/>
-                    <w:jc w:val="center"/>
-                    <w:rPr>
-                      <w:rFonts w:cs="TH SarabunPSK" w:ascii="TH SarabunPSK" w:hAnsi="TH SarabunPSK"/>
-                      <w:b/>
-                      <w:bCs/>
-                      <w:color w:val="000000"/>
-                      <w:sz w:val="40"/>
-                      <w:szCs w:val="40"/>
-                    </w:rPr>
-                  </w:pPr>
-                  <w:r>
-                    <w:rPr>
-                      <w:rFonts w:cs="TH SarabunPSK" w:ascii="TH SarabunPSK" w:hAnsi="TH SarabunPSK"/>
-                      <w:b/>
-                      <w:bCs/>
-                      <w:color w:val="000000"/>
-                      <w:sz w:val="40"/>
-                      <w:szCs w:val="40"/>
-                    </w:rPr>
-                    <w:t>{person_name_en}</w:t>
-                  </w:r>
-                </w:p>
-                <w:p>
-                  <w:pPr>
-                    <w:pStyle w:val="FrameContents"/>
-                    <w:spacing w:lineRule="auto" w:line="240" w:before="0" w:after="200"/>
-                    <w:jc w:val="center"/>
-                    <w:rPr>
-                      <w:rFonts w:cs="TH SarabunPSK" w:ascii="TH SarabunPSK" w:hAnsi="TH SarabunPSK"/>
-                      <w:color w:val="000000"/>
-                      <w:sz w:val="36"/>
-                      <w:szCs w:val="36"/>
-                    </w:rPr>
-                  </w:pPr>
-                  <w:r>
-                    <w:rPr>
-                      <w:rFonts w:cs="TH SarabunPSK" w:ascii="TH SarabunPSK" w:hAnsi="TH SarabunPSK"/>
-                      <w:color w:val="000000"/>
-                      <w:sz w:val="36"/>
-                      <w:szCs w:val="36"/>
-                    </w:rPr>
-                    <w:t>({person_name})</w:t>
-                  </w:r>
-                </w:p>
-              </w:txbxContent>
-            </v:textbox>
-          </v:rect>
-        </w:pict>
+        <mc:AlternateContent>
+          <mc:Choice Requires="wps">
+            <w:drawing>
+              <wp:anchor behindDoc="0" distT="0" distB="0" distL="114300" distR="114300" simplePos="0" locked="0" layoutInCell="1" allowOverlap="1" relativeHeight="2">
+                <wp:simplePos x="0" y="0"/>
+                <wp:positionH relativeFrom="column">
+                  <wp:posOffset>3075940</wp:posOffset>
+                </wp:positionH>
+                <wp:positionV relativeFrom="paragraph">
+                  <wp:posOffset>3175</wp:posOffset>
+                </wp:positionV>
+                <wp:extent cx="3774440" cy="1633855"/>
+                <wp:effectExtent l="0" t="0" r="0" b="0"/>
+                <wp:wrapNone/>
+                <wp:docPr id="5" name="Image1"/>
+                <a:graphic xmlns:a="http://schemas.openxmlformats.org/drawingml/2006/main">
+                  <a:graphicData uri="http://schemas.microsoft.com/office/word/2010/wordprocessingShape">
+                    <wps:wsp>
+                      <wps:cNvSpPr/>
+                      <wps:spPr>
+                        <a:xfrm>
+                          <a:off x="0" y="0"/>
+                          <a:ext cx="3773880" cy="1633320"/>
+                        </a:xfrm>
+                        <a:prstGeom prst="rect">
+                          <a:avLst/>
+                        </a:prstGeom>
+                        <a:solidFill>
+                          <a:srgbClr val="ffcc00"/>
+                        </a:solidFill>
+                        <a:ln>
+                          <a:noFill/>
+                        </a:ln>
+                      </wps:spPr>
+                      <wps:style>
+                        <a:lnRef idx="0"/>
+                        <a:fillRef idx="0"/>
+                        <a:effectRef idx="0"/>
+                        <a:fontRef idx="minor"/>
+                      </wps:style>
+                      <wps:bodyPr/>
+                    </wps:wsp>
+                  </a:graphicData>
+                </a:graphic>
+              </wp:anchor>
+            </w:drawing>
+          </mc:Choice>
+          <mc:Fallback>
+            <w:pict>
+              <v:rect id="shape_0" ID="Image1" fillcolor="#ffcc00" stroked="f" style="position:absolute;margin-left:242.2pt;margin-top:0.25pt;width:297.1pt;height:128.55pt">
+                <w10:wrap type="none"/>
+                <v:fill o:detectmouseclick="t" type="solid" color2="#0033ff"/>
+                <v:stroke color="#3465a4" joinstyle="round" endcap="flat"/>
+              </v:rect>
+            </w:pict>
+          </mc:Fallback>
+        </mc:AlternateContent>
+        <mc:AlternateContent>
+          <mc:Choice Requires="wps">
+            <w:drawing>
+              <wp:anchor behindDoc="0" distT="0" distB="0" distL="0" distR="0" simplePos="0" locked="0" layoutInCell="1" allowOverlap="1" relativeHeight="4">
+                <wp:simplePos x="0" y="0"/>
+                <wp:positionH relativeFrom="column">
+                  <wp:posOffset>3124200</wp:posOffset>
+                </wp:positionH>
+                <wp:positionV relativeFrom="paragraph">
+                  <wp:posOffset>45085</wp:posOffset>
+                </wp:positionV>
+                <wp:extent cx="3677920" cy="1544320"/>
+                <wp:effectExtent l="0" t="0" r="0" b="0"/>
+                <wp:wrapNone/>
+                <wp:docPr id="6" name="Frame2"/>
+                <a:graphic xmlns:a="http://schemas.openxmlformats.org/drawingml/2006/main">
+                  <a:graphicData uri="http://schemas.microsoft.com/office/word/2010/wordprocessingShape">
+                    <wps:wsp>
+                      <wps:cNvSpPr/>
+                      <wps:spPr>
+                        <a:xfrm>
+                          <a:off x="0" y="0"/>
+                          <a:ext cx="3677400" cy="1543680"/>
+                        </a:xfrm>
+                        <a:prstGeom prst="rect">
+                          <a:avLst/>
+                        </a:prstGeom>
+                        <a:solidFill>
+                          <a:srgbClr val="ffffff"/>
+                        </a:solidFill>
+                        <a:ln>
+                          <a:noFill/>
+                        </a:ln>
+                      </wps:spPr>
+                      <wps:style>
+                        <a:lnRef idx="0"/>
+                        <a:fillRef idx="0"/>
+                        <a:effectRef idx="0"/>
+                        <a:fontRef idx="minor"/>
+                      </wps:style>
+                      <wps:txbx>
+                        <w:txbxContent>
+                          <w:p>
+                            <w:pPr>
+                              <w:pStyle w:val="FrameContents"/>
+                              <w:spacing w:before="0" w:after="29"/>
+                              <w:jc w:val="center"/>
+                              <w:rPr/>
+                            </w:pPr>
+                            <w:r>
+                              <w:rPr>
+                                <w:rFonts w:ascii="TH SarabunPSK" w:hAnsi="TH SarabunPSK" w:cs="TH SarabunPSK"/>
+                                <w:b/>
+                                <w:b/>
+                                <w:bCs/>
+                                <w:color w:val="000000"/>
+                                <w:sz w:val="64"/>
+                                <w:sz w:val="64"/>
+                                <w:szCs w:val="64"/>
+                              </w:rPr>
+                              <w:t>รูปภาพกิจกรรมของอาสาสมัคร</w:t>
+                            </w:r>
+                          </w:p>
+                          <w:p>
+                            <w:pPr>
+                              <w:pStyle w:val="FrameContents"/>
+                              <w:spacing w:lineRule="auto" w:line="240" w:before="0" w:after="29"/>
+                              <w:jc w:val="center"/>
+                              <w:rPr/>
+                            </w:pPr>
+                            <w:r>
+                              <w:rPr>
+                                <w:rFonts w:cs="TH SarabunPSK" w:ascii="TH SarabunPSK" w:hAnsi="TH SarabunPSK"/>
+                                <w:b/>
+                                <w:bCs/>
+                                <w:color w:val="000000"/>
+                                <w:sz w:val="40"/>
+                                <w:szCs w:val="40"/>
+                              </w:rPr>
+                              <w:t>{project_title}</w:t>
+                            </w:r>
+                          </w:p>
+                          <w:p>
+                            <w:pPr>
+                              <w:pStyle w:val="FrameContents"/>
+                              <w:spacing w:lineRule="auto" w:line="240" w:before="0" w:after="29"/>
+                              <w:jc w:val="center"/>
+                              <w:rPr/>
+                            </w:pPr>
+                            <w:r>
+                              <w:rPr>
+                                <w:rFonts w:cs="TH SarabunPSK" w:ascii="TH SarabunPSK" w:hAnsi="TH SarabunPSK"/>
+                                <w:b/>
+                                <w:bCs/>
+                                <w:color w:val="000000"/>
+                                <w:sz w:val="40"/>
+                                <w:szCs w:val="40"/>
+                              </w:rPr>
+                              <w:t>{person_name_en}</w:t>
+                            </w:r>
+                          </w:p>
+                          <w:p>
+                            <w:pPr>
+                              <w:pStyle w:val="FrameContents"/>
+                              <w:spacing w:lineRule="auto" w:line="240" w:before="0" w:after="200"/>
+                              <w:jc w:val="center"/>
+                              <w:rPr/>
+                            </w:pPr>
+                            <w:r>
+                              <w:rPr>
+                                <w:rFonts w:cs="TH SarabunPSK" w:ascii="TH SarabunPSK" w:hAnsi="TH SarabunPSK"/>
+                                <w:color w:val="000000"/>
+                                <w:sz w:val="36"/>
+                                <w:szCs w:val="36"/>
+                              </w:rPr>
+                              <w:t>({person_name})</w:t>
+                            </w:r>
+                          </w:p>
+                        </w:txbxContent>
+                      </wps:txbx>
+                      <wps:bodyPr>
+                        <a:noAutofit/>
+                      </wps:bodyPr>
+                    </wps:wsp>
+                  </a:graphicData>
+                </a:graphic>
+              </wp:anchor>
+            </w:drawing>
+          </mc:Choice>
+          <mc:Fallback>
+            <w:pict>
+              <v:rect id="shape_0" ID="Frame2" fillcolor="white" stroked="f" style="position:absolute;margin-left:246pt;margin-top:3.55pt;width:289.5pt;height:121.5pt">
+                <w10:wrap type="square"/>
+                <v:fill o:detectmouseclick="t" type="solid" color2="black"/>
+                <v:stroke color="#3465a4" joinstyle="round" endcap="flat"/>
+                <v:textbox>
+                  <w:txbxContent>
+                    <w:p>
+                      <w:pPr>
+                        <w:pStyle w:val="FrameContents"/>
+                        <w:spacing w:before="0" w:after="29"/>
+                        <w:jc w:val="center"/>
+                        <w:rPr/>
+                      </w:pPr>
+                      <w:r>
+                        <w:rPr>
+                          <w:rFonts w:ascii="TH SarabunPSK" w:hAnsi="TH SarabunPSK" w:cs="TH SarabunPSK"/>
+                          <w:b/>
+                          <w:b/>
+                          <w:bCs/>
+                          <w:color w:val="000000"/>
+                          <w:sz w:val="64"/>
+                          <w:sz w:val="64"/>
+                          <w:szCs w:val="64"/>
+                        </w:rPr>
+                        <w:t>รูปภาพกิจกรรมของอาสาสมัคร</w:t>
+                      </w:r>
+                    </w:p>
+                    <w:p>
+                      <w:pPr>
+                        <w:pStyle w:val="FrameContents"/>
+                        <w:spacing w:lineRule="auto" w:line="240" w:before="0" w:after="29"/>
+                        <w:jc w:val="center"/>
+                        <w:rPr/>
+                      </w:pPr>
+                      <w:r>
+                        <w:rPr>
+                          <w:rFonts w:cs="TH SarabunPSK" w:ascii="TH SarabunPSK" w:hAnsi="TH SarabunPSK"/>
+                          <w:b/>
+                          <w:bCs/>
+                          <w:color w:val="000000"/>
+                          <w:sz w:val="40"/>
+                          <w:szCs w:val="40"/>
+                        </w:rPr>
+                        <w:t>{project_title}</w:t>
+                      </w:r>
+                    </w:p>
+                    <w:p>
+                      <w:pPr>
+                        <w:pStyle w:val="FrameContents"/>
+                        <w:spacing w:lineRule="auto" w:line="240" w:before="0" w:after="29"/>
+                        <w:jc w:val="center"/>
+                        <w:rPr/>
+                      </w:pPr>
+                      <w:r>
+                        <w:rPr>
+                          <w:rFonts w:cs="TH SarabunPSK" w:ascii="TH SarabunPSK" w:hAnsi="TH SarabunPSK"/>
+                          <w:b/>
+                          <w:bCs/>
+                          <w:color w:val="000000"/>
+                          <w:sz w:val="40"/>
+                          <w:szCs w:val="40"/>
+                        </w:rPr>
+                        <w:t>{person_name_en}</w:t>
+                      </w:r>
+                    </w:p>
+                    <w:p>
+                      <w:pPr>
+                        <w:pStyle w:val="FrameContents"/>
+                        <w:spacing w:lineRule="auto" w:line="240" w:before="0" w:after="200"/>
+                        <w:jc w:val="center"/>
+                        <w:rPr/>
+                      </w:pPr>
+                      <w:r>
+                        <w:rPr>
+                          <w:rFonts w:cs="TH SarabunPSK" w:ascii="TH SarabunPSK" w:hAnsi="TH SarabunPSK"/>
+                          <w:color w:val="000000"/>
+                          <w:sz w:val="36"/>
+                          <w:szCs w:val="36"/>
+                        </w:rPr>
+                        <w:t>({person_name})</w:t>
+                      </w:r>
+                    </w:p>
+                  </w:txbxContent>
+                </v:textbox>
+              </v:rect>
+            </w:pict>
+          </mc:Fallback>
+        </mc:AlternateContent>
       </w:r>
     </w:p>
     <w:p>
@@ -627,7 +993,7 @@
         </w:tabs>
         <w:spacing w:lineRule="auto" w:line="240"/>
         <w:rPr>
-          <w:rFonts w:cs="TH SarabunPSK" w:ascii="TH SarabunPSK" w:hAnsi="TH SarabunPSK"/>
+          <w:rFonts w:ascii="TH SarabunPSK" w:hAnsi="TH SarabunPSK" w:cs="TH SarabunPSK"/>
           <w:sz w:val="2"/>
           <w:szCs w:val="2"/>
         </w:rPr>
@@ -651,7 +1017,8 @@
         </w:tabs>
         <w:spacing w:lineRule="auto" w:line="240" w:before="0" w:after="0"/>
         <w:rPr>
-          <w:rFonts w:cs="TH SarabunPSK" w:ascii="TH SarabunPSK" w:hAnsi="TH SarabunPSK"/>
+          <w:rFonts w:ascii="TH SarabunPSK" w:hAnsi="TH SarabunPSK" w:cs="TH SarabunPSK"/>
+          <w:b/>
           <w:b/>
           <w:bCs/>
           <w:sz w:val="32"/>
@@ -685,7 +1052,7 @@
         </w:tabs>
         <w:spacing w:lineRule="auto" w:line="240" w:before="0" w:after="0"/>
         <w:rPr>
-          <w:rFonts w:cs="TH SarabunPSK" w:ascii="TH SarabunPSK" w:hAnsi="TH SarabunPSK"/>
+          <w:rFonts w:ascii="TH SarabunPSK" w:hAnsi="TH SarabunPSK" w:cs="TH SarabunPSK"/>
           <w:sz w:val="32"/>
           <w:szCs w:val="32"/>
         </w:rPr>
@@ -708,7 +1075,7 @@
         </w:tabs>
         <w:spacing w:lineRule="auto" w:line="240" w:before="0" w:after="0"/>
         <w:rPr>
-          <w:rFonts w:cs="TH SarabunPSK" w:ascii="TH SarabunPSK" w:hAnsi="TH SarabunPSK"/>
+          <w:rFonts w:ascii="TH SarabunPSK" w:hAnsi="TH SarabunPSK" w:cs="TH SarabunPSK"/>
           <w:sz w:val="32"/>
           <w:szCs w:val="32"/>
         </w:rPr>
@@ -720,18 +1087,20 @@
           <w:szCs w:val="32"/>
         </w:rPr>
         <w:t>{#images}{#has_header}</w:t>
+      </w:r>
+      <w:r>
+        <w:br w:type="page"/>
       </w:r>
     </w:p>
     <w:p>
       <w:pPr>
         <w:pStyle w:val="Normal"/>
-        <w:pageBreakBefore/>
         <w:tabs>
           <w:tab w:val="left" w:pos="360" w:leader="none"/>
         </w:tabs>
         <w:spacing w:lineRule="auto" w:line="240" w:before="0" w:after="0"/>
         <w:rPr>
-          <w:rFonts w:cs="TH SarabunPSK" w:ascii="TH SarabunPSK" w:hAnsi="TH SarabunPSK"/>
+          <w:rFonts w:ascii="TH SarabunPSK" w:hAnsi="TH SarabunPSK" w:cs="TH SarabunPSK"/>
         </w:rPr>
       </w:pPr>
       <w:r>
@@ -747,18 +1116,16 @@
           <w:tab w:val="left" w:pos="720" w:leader="none"/>
         </w:tabs>
         <w:rPr>
-          <w:rFonts w:cs="TH SarabunPSK" w:ascii="TH SarabunPSK" w:hAnsi="TH SarabunPSK"/>
+          <w:rFonts w:ascii="TH SarabunPSK" w:hAnsi="TH SarabunPSK" w:cs="TH SarabunPSK"/>
         </w:rPr>
       </w:pPr>
       <w:r>
-        <w:rPr>
-          <w:rFonts w:cs="TH SarabunPSK" w:ascii="TH SarabunPSK" w:hAnsi="TH SarabunPSK"/>
-        </w:rPr>
+        <w:rPr/>
         <w:drawing>
           <wp:inline distT="0" distB="0" distL="0" distR="0">
             <wp:extent cx="3049270" cy="1612265"/>
             <wp:effectExtent l="0" t="0" r="0" b="0"/>
-            <wp:docPr id="2" name="Picture" descr="C:\Users\PromratPC\Desktop\1460126877113.png"/>
+            <wp:docPr id="12" name="Image2" descr="C:\Users\PromratPC\Desktop\1460126877113.png"/>
             <wp:cNvGraphicFramePr>
               <a:graphicFrameLocks xmlns:a="http://schemas.openxmlformats.org/drawingml/2006/main" noChangeAspect="1"/>
             </wp:cNvGraphicFramePr>
@@ -766,7 +1133,7 @@
               <a:graphicData uri="http://schemas.openxmlformats.org/drawingml/2006/picture">
                 <pic:pic xmlns:pic="http://schemas.openxmlformats.org/drawingml/2006/picture">
                   <pic:nvPicPr>
-                    <pic:cNvPr id="2" name="Picture" descr="C:\Users\PromratPC\Desktop\1460126877113.png"/>
+                    <pic:cNvPr id="12" name="Image2" descr="C:\Users\PromratPC\Desktop\1460126877113.png"/>
                     <pic:cNvPicPr>
                       <a:picLocks noChangeAspect="1" noChangeArrowheads="1"/>
                     </pic:cNvPicPr>
@@ -785,106 +1152,288 @@
                     <a:prstGeom prst="rect">
                       <a:avLst/>
                     </a:prstGeom>
-                    <a:noFill/>
-                    <a:ln w="9525">
-                      <a:noFill/>
-                      <a:miter lim="800000"/>
-                      <a:headEnd/>
-                      <a:tailEnd/>
-                    </a:ln>
                   </pic:spPr>
                 </pic:pic>
               </a:graphicData>
             </a:graphic>
           </wp:inline>
         </w:drawing>
-      </w:r>
-      <w:r>
-        <w:pict>
-          <v:rect fillcolor="#FFCC00" stroked="f" strokeweight="0pt" style="position:absolute;width:297.1pt;height:124.7pt;mso-wrap-distance-left:9pt;mso-wrap-distance-right:9pt;mso-wrap-distance-top:0pt;mso-wrap-distance-bottom:0pt;margin-top:0.25pt;margin-left:242.2pt">
-            <v:textbox>
-              <w:txbxContent>
-                <w:p>
-                  <w:pPr>
-                    <w:pStyle w:val="FrameContents"/>
-                    <w:jc w:val="center"/>
-                    <w:rPr>
-                      <w:rFonts w:ascii="TH SarabunPSK" w:hAnsi="TH SarabunPSK" w:cs="TH SarabunPSK"/>
-                      <w:b/>
-                      <w:b/>
-                      <w:bCs/>
-                      <w:color w:val="000000"/>
-                      <w:sz w:val="64"/>
-                      <w:sz w:val="64"/>
-                      <w:szCs w:val="64"/>
-                    </w:rPr>
-                  </w:pPr>
-                  <w:r>
-                    <w:rPr>
-                      <w:rFonts w:ascii="TH SarabunPSK" w:hAnsi="TH SarabunPSK" w:cs="TH SarabunPSK"/>
-                      <w:b/>
-                      <w:b/>
-                      <w:bCs/>
-                      <w:color w:val="000000"/>
-                      <w:sz w:val="64"/>
-                      <w:sz w:val="64"/>
-                      <w:szCs w:val="64"/>
-                    </w:rPr>
-                    <w:t>รูปภาพกิจกรรมของอาสาสมัคร</w:t>
-                  </w:r>
-                </w:p>
-                <w:p>
-                  <w:pPr>
-                    <w:pStyle w:val="FrameContents"/>
-                    <w:spacing w:lineRule="auto" w:line="240"/>
-                    <w:jc w:val="center"/>
-                    <w:rPr>
-                      <w:rFonts w:cs="TH SarabunPSK" w:ascii="TH SarabunPSK" w:hAnsi="TH SarabunPSK"/>
-                      <w:b/>
-                      <w:bCs/>
-                      <w:color w:val="000000"/>
-                      <w:sz w:val="40"/>
-                      <w:szCs w:val="40"/>
-                    </w:rPr>
-                  </w:pPr>
-                  <w:r>
-                    <w:rPr>
-                      <w:rFonts w:cs="TH SarabunPSK" w:ascii="TH SarabunPSK" w:hAnsi="TH SarabunPSK"/>
-                      <w:b/>
-                      <w:bCs/>
-                      <w:color w:val="000000"/>
-                      <w:sz w:val="40"/>
-                      <w:szCs w:val="40"/>
-                    </w:rPr>
-                    <w:t>{person_name_en}</w:t>
-                  </w:r>
-                </w:p>
-                <w:p>
-                  <w:pPr>
-                    <w:pStyle w:val="FrameContents"/>
-                    <w:spacing w:lineRule="auto" w:line="240" w:before="0" w:after="200"/>
-                    <w:jc w:val="center"/>
-                    <w:rPr>
-                      <w:rFonts w:cs="TH SarabunPSK" w:ascii="TH SarabunPSK" w:hAnsi="TH SarabunPSK"/>
-                      <w:color w:val="000000"/>
-                      <w:sz w:val="36"/>
-                      <w:szCs w:val="36"/>
-                    </w:rPr>
-                  </w:pPr>
-                  <w:r>
-                    <w:rPr>
-                      <w:rFonts w:cs="TH SarabunPSK" w:ascii="TH SarabunPSK" w:hAnsi="TH SarabunPSK"/>
-                      <w:color w:val="000000"/>
-                      <w:sz w:val="36"/>
-                      <w:szCs w:val="36"/>
-                    </w:rPr>
-                    <w:t>({person_name})</w:t>
-                  </w:r>
-                </w:p>
-              </w:txbxContent>
-            </v:textbox>
-          </v:rect>
-        </w:pict>
+        <mc:AlternateContent>
+          <mc:Choice Requires="wps">
+            <w:drawing>
+              <wp:anchor behindDoc="0" distT="0" distB="0" distL="114300" distR="114300" simplePos="0" locked="0" layoutInCell="1" allowOverlap="1" relativeHeight="6">
+                <wp:simplePos x="0" y="0"/>
+                <wp:positionH relativeFrom="column">
+                  <wp:posOffset>3075940</wp:posOffset>
+                </wp:positionH>
+                <wp:positionV relativeFrom="paragraph">
+                  <wp:posOffset>3175</wp:posOffset>
+                </wp:positionV>
+                <wp:extent cx="3774440" cy="1633855"/>
+                <wp:effectExtent l="0" t="0" r="0" b="0"/>
+                <wp:wrapNone/>
+                <wp:docPr id="9" name="Image1"/>
+                <a:graphic xmlns:a="http://schemas.openxmlformats.org/drawingml/2006/main">
+                  <a:graphicData uri="http://schemas.microsoft.com/office/word/2010/wordprocessingShape">
+                    <wps:wsp>
+                      <wps:cNvSpPr/>
+                      <wps:spPr>
+                        <a:xfrm>
+                          <a:off x="0" y="0"/>
+                          <a:ext cx="3773880" cy="1633320"/>
+                        </a:xfrm>
+                        <a:prstGeom prst="rect">
+                          <a:avLst/>
+                        </a:prstGeom>
+                        <a:solidFill>
+                          <a:srgbClr val="ffcc00"/>
+                        </a:solidFill>
+                        <a:ln>
+                          <a:noFill/>
+                        </a:ln>
+                      </wps:spPr>
+                      <wps:style>
+                        <a:lnRef idx="0"/>
+                        <a:fillRef idx="0"/>
+                        <a:effectRef idx="0"/>
+                        <a:fontRef idx="minor"/>
+                      </wps:style>
+                      <wps:bodyPr/>
+                    </wps:wsp>
+                  </a:graphicData>
+                </a:graphic>
+              </wp:anchor>
+            </w:drawing>
+          </mc:Choice>
+          <mc:Fallback>
+            <w:pict>
+              <v:rect id="shape_0" ID="Image1" fillcolor="#ffcc00" stroked="f" style="position:absolute;margin-left:242.2pt;margin-top:0.25pt;width:297.1pt;height:128.55pt">
+                <w10:wrap type="none"/>
+                <v:fill o:detectmouseclick="t" type="solid" color2="#0033ff"/>
+                <v:stroke color="#3465a4" joinstyle="round" endcap="flat"/>
+              </v:rect>
+            </w:pict>
+          </mc:Fallback>
+        </mc:AlternateContent>
+        <mc:AlternateContent>
+          <mc:Choice Requires="wps">
+            <w:drawing>
+              <wp:anchor behindDoc="0" distT="0" distB="0" distL="0" distR="0" simplePos="0" locked="0" layoutInCell="1" allowOverlap="1" relativeHeight="7">
+                <wp:simplePos x="0" y="0"/>
+                <wp:positionH relativeFrom="column">
+                  <wp:posOffset>3124200</wp:posOffset>
+                </wp:positionH>
+                <wp:positionV relativeFrom="paragraph">
+                  <wp:posOffset>45085</wp:posOffset>
+                </wp:positionV>
+                <wp:extent cx="3677920" cy="1544320"/>
+                <wp:effectExtent l="0" t="0" r="0" b="0"/>
+                <wp:wrapNone/>
+                <wp:docPr id="10" name="Frame3"/>
+                <a:graphic xmlns:a="http://schemas.openxmlformats.org/drawingml/2006/main">
+                  <a:graphicData uri="http://schemas.microsoft.com/office/word/2010/wordprocessingShape">
+                    <wps:wsp>
+                      <wps:cNvSpPr/>
+                      <wps:spPr>
+                        <a:xfrm>
+                          <a:off x="0" y="0"/>
+                          <a:ext cx="3677400" cy="1543680"/>
+                        </a:xfrm>
+                        <a:prstGeom prst="rect">
+                          <a:avLst/>
+                        </a:prstGeom>
+                        <a:solidFill>
+                          <a:srgbClr val="ffffff"/>
+                        </a:solidFill>
+                        <a:ln>
+                          <a:noFill/>
+                        </a:ln>
+                      </wps:spPr>
+                      <wps:style>
+                        <a:lnRef idx="0"/>
+                        <a:fillRef idx="0"/>
+                        <a:effectRef idx="0"/>
+                        <a:fontRef idx="minor"/>
+                      </wps:style>
+                      <wps:txbx>
+                        <w:txbxContent>
+                          <w:p>
+                            <w:pPr>
+                              <w:pStyle w:val="FrameContents"/>
+                              <w:spacing w:before="0" w:after="29"/>
+                              <w:jc w:val="center"/>
+                              <w:rPr/>
+                            </w:pPr>
+                            <w:r>
+                              <w:rPr>
+                                <w:rFonts w:ascii="TH SarabunPSK" w:hAnsi="TH SarabunPSK" w:cs="TH SarabunPSK"/>
+                                <w:b/>
+                                <w:b/>
+                                <w:bCs/>
+                                <w:color w:val="000000"/>
+                                <w:sz w:val="64"/>
+                                <w:sz w:val="64"/>
+                                <w:szCs w:val="64"/>
+                              </w:rPr>
+                              <w:t>รูปภาพกิจกรรมของอาสาสมัคร</w:t>
+                            </w:r>
+                          </w:p>
+                          <w:p>
+                            <w:pPr>
+                              <w:pStyle w:val="FrameContents"/>
+                              <w:spacing w:lineRule="auto" w:line="240" w:before="0" w:after="29"/>
+                              <w:jc w:val="center"/>
+                              <w:rPr/>
+                            </w:pPr>
+                            <w:r>
+                              <w:rPr>
+                                <w:rFonts w:cs="TH SarabunPSK" w:ascii="TH SarabunPSK" w:hAnsi="TH SarabunPSK"/>
+                                <w:b/>
+                                <w:bCs/>
+                                <w:color w:val="000000"/>
+                                <w:sz w:val="40"/>
+                                <w:szCs w:val="40"/>
+                              </w:rPr>
+                              <w:t>{project_title}</w:t>
+                            </w:r>
+                          </w:p>
+                          <w:p>
+                            <w:pPr>
+                              <w:pStyle w:val="FrameContents"/>
+                              <w:spacing w:lineRule="auto" w:line="240" w:before="0" w:after="29"/>
+                              <w:jc w:val="center"/>
+                              <w:rPr/>
+                            </w:pPr>
+                            <w:r>
+                              <w:rPr>
+                                <w:rFonts w:cs="TH SarabunPSK" w:ascii="TH SarabunPSK" w:hAnsi="TH SarabunPSK"/>
+                                <w:b/>
+                                <w:bCs/>
+                                <w:color w:val="000000"/>
+                                <w:sz w:val="40"/>
+                                <w:szCs w:val="40"/>
+                              </w:rPr>
+                              <w:t>{person_name_en}</w:t>
+                            </w:r>
+                          </w:p>
+                          <w:p>
+                            <w:pPr>
+                              <w:pStyle w:val="FrameContents"/>
+                              <w:spacing w:lineRule="auto" w:line="240" w:before="0" w:after="200"/>
+                              <w:jc w:val="center"/>
+                              <w:rPr/>
+                            </w:pPr>
+                            <w:r>
+                              <w:rPr>
+                                <w:rFonts w:cs="TH SarabunPSK" w:ascii="TH SarabunPSK" w:hAnsi="TH SarabunPSK"/>
+                                <w:color w:val="000000"/>
+                                <w:sz w:val="36"/>
+                                <w:szCs w:val="36"/>
+                              </w:rPr>
+                              <w:t>({person_name})</w:t>
+                            </w:r>
+                          </w:p>
+                        </w:txbxContent>
+                      </wps:txbx>
+                      <wps:bodyPr>
+                        <a:noAutofit/>
+                      </wps:bodyPr>
+                    </wps:wsp>
+                  </a:graphicData>
+                </a:graphic>
+              </wp:anchor>
+            </w:drawing>
+          </mc:Choice>
+          <mc:Fallback>
+            <w:pict>
+              <v:rect id="shape_0" ID="Frame3" fillcolor="white" stroked="f" style="position:absolute;margin-left:246pt;margin-top:3.55pt;width:289.5pt;height:121.5pt">
+                <w10:wrap type="square"/>
+                <v:fill o:detectmouseclick="t" type="solid" color2="black"/>
+                <v:stroke color="#3465a4" joinstyle="round" endcap="flat"/>
+                <v:textbox>
+                  <w:txbxContent>
+                    <w:p>
+                      <w:pPr>
+                        <w:pStyle w:val="FrameContents"/>
+                        <w:spacing w:before="0" w:after="29"/>
+                        <w:jc w:val="center"/>
+                        <w:rPr/>
+                      </w:pPr>
+                      <w:r>
+                        <w:rPr>
+                          <w:rFonts w:ascii="TH SarabunPSK" w:hAnsi="TH SarabunPSK" w:cs="TH SarabunPSK"/>
+                          <w:b/>
+                          <w:b/>
+                          <w:bCs/>
+                          <w:color w:val="000000"/>
+                          <w:sz w:val="64"/>
+                          <w:sz w:val="64"/>
+                          <w:szCs w:val="64"/>
+                        </w:rPr>
+                        <w:t>รูปภาพกิจกรรมของอาสาสมัคร</w:t>
+                      </w:r>
+                    </w:p>
+                    <w:p>
+                      <w:pPr>
+                        <w:pStyle w:val="FrameContents"/>
+                        <w:spacing w:lineRule="auto" w:line="240" w:before="0" w:after="29"/>
+                        <w:jc w:val="center"/>
+                        <w:rPr/>
+                      </w:pPr>
+                      <w:r>
+                        <w:rPr>
+                          <w:rFonts w:cs="TH SarabunPSK" w:ascii="TH SarabunPSK" w:hAnsi="TH SarabunPSK"/>
+                          <w:b/>
+                          <w:bCs/>
+                          <w:color w:val="000000"/>
+                          <w:sz w:val="40"/>
+                          <w:szCs w:val="40"/>
+                        </w:rPr>
+                        <w:t>{project_title}</w:t>
+                      </w:r>
+                    </w:p>
+                    <w:p>
+                      <w:pPr>
+                        <w:pStyle w:val="FrameContents"/>
+                        <w:spacing w:lineRule="auto" w:line="240" w:before="0" w:after="29"/>
+                        <w:jc w:val="center"/>
+                        <w:rPr/>
+                      </w:pPr>
+                      <w:r>
+                        <w:rPr>
+                          <w:rFonts w:cs="TH SarabunPSK" w:ascii="TH SarabunPSK" w:hAnsi="TH SarabunPSK"/>
+                          <w:b/>
+                          <w:bCs/>
+                          <w:color w:val="000000"/>
+                          <w:sz w:val="40"/>
+                          <w:szCs w:val="40"/>
+                        </w:rPr>
+                        <w:t>{person_name_en}</w:t>
+                      </w:r>
+                    </w:p>
+                    <w:p>
+                      <w:pPr>
+                        <w:pStyle w:val="FrameContents"/>
+                        <w:spacing w:lineRule="auto" w:line="240" w:before="0" w:after="200"/>
+                        <w:jc w:val="center"/>
+                        <w:rPr/>
+                      </w:pPr>
+                      <w:r>
+                        <w:rPr>
+                          <w:rFonts w:cs="TH SarabunPSK" w:ascii="TH SarabunPSK" w:hAnsi="TH SarabunPSK"/>
+                          <w:color w:val="000000"/>
+                          <w:sz w:val="36"/>
+                          <w:szCs w:val="36"/>
+                        </w:rPr>
+                        <w:t>({person_name})</w:t>
+                      </w:r>
+                    </w:p>
+                  </w:txbxContent>
+                </v:textbox>
+              </v:rect>
+            </w:pict>
+          </mc:Fallback>
+        </mc:AlternateContent>
       </w:r>
     </w:p>
     <w:p>
@@ -894,7 +1443,7 @@
           <w:tab w:val="left" w:pos="360" w:leader="none"/>
         </w:tabs>
         <w:rPr>
-          <w:rFonts w:cs="TH SarabunPSK" w:ascii="TH SarabunPSK" w:hAnsi="TH SarabunPSK"/>
+          <w:rFonts w:ascii="TH SarabunPSK" w:hAnsi="TH SarabunPSK" w:cs="TH SarabunPSK"/>
           <w:sz w:val="32"/>
           <w:szCs w:val="32"/>
         </w:rPr>
@@ -917,7 +1466,7 @@
           <w:tab w:val="left" w:pos="5760" w:leader="none"/>
         </w:tabs>
         <w:rPr>
-          <w:rFonts w:cs="TH SarabunPSK" w:ascii="TH SarabunPSK" w:hAnsi="TH SarabunPSK"/>
+          <w:rFonts w:ascii="TH SarabunPSK" w:hAnsi="TH SarabunPSK" w:cs="TH SarabunPSK"/>
           <w:sz w:val="32"/>
           <w:szCs w:val="32"/>
         </w:rPr>
@@ -941,11 +1490,7 @@
           <w:tab w:val="left" w:pos="360" w:leader="none"/>
           <w:tab w:val="left" w:pos="5760" w:leader="none"/>
         </w:tabs>
-        <w:rPr>
-          <w:rFonts w:cs="TH SarabunPSK" w:ascii="TH SarabunPSK" w:hAnsi="TH SarabunPSK"/>
-          <w:sz w:val="32"/>
-          <w:szCs w:val="32"/>
-        </w:rPr>
+        <w:rPr/>
       </w:pPr>
       <w:r>
         <w:rPr>
@@ -954,8 +1499,38 @@
           <w:szCs w:val="32"/>
         </w:rPr>
         <w:tab/>
+      </w:r>
+      <w:r>
+        <w:rPr>
+          <w:rFonts w:cs="TH SarabunPSK" w:ascii="TH SarabunPSK" w:hAnsi="TH SarabunPSK"/>
+          <w:sz w:val="32"/>
+          <w:szCs w:val="32"/>
+        </w:rPr>
+        <w:t xml:space="preserve">{activity_image_caption_left_column} </w:t>
+      </w:r>
+      <w:r>
+        <w:rPr>
+          <w:rFonts w:cs="TH SarabunPSK" w:ascii="TH SarabunPSK" w:hAnsi="TH SarabunPSK"/>
+          <w:sz w:val="32"/>
+          <w:szCs w:val="32"/>
+        </w:rPr>
         <w:t>{activity_image_caption_govt_left_column}</w:t>
         <w:tab/>
+      </w:r>
+      <w:r>
+        <w:rPr>
+          <w:rFonts w:cs="TH SarabunPSK" w:ascii="TH SarabunPSK" w:hAnsi="TH SarabunPSK"/>
+          <w:sz w:val="32"/>
+          <w:szCs w:val="32"/>
+        </w:rPr>
+        <w:t xml:space="preserve">{activity_image_caption_right_column} </w:t>
+      </w:r>
+      <w:r>
+        <w:rPr>
+          <w:rFonts w:cs="TH SarabunPSK" w:ascii="TH SarabunPSK" w:hAnsi="TH SarabunPSK"/>
+          <w:sz w:val="32"/>
+          <w:szCs w:val="32"/>
+        </w:rPr>
         <w:t>{activity_image_caption_govt_right_column}{/images}</w:t>
       </w:r>
     </w:p>
@@ -967,7 +1542,7 @@
           <w:tab w:val="left" w:pos="5760" w:leader="none"/>
         </w:tabs>
         <w:rPr>
-          <w:rFonts w:cs="TH SarabunPSK" w:ascii="TH SarabunPSK" w:hAnsi="TH SarabunPSK"/>
+          <w:rFonts w:ascii="TH SarabunPSK" w:hAnsi="TH SarabunPSK" w:cs="TH SarabunPSK"/>
           <w:sz w:val="32"/>
           <w:szCs w:val="32"/>
         </w:rPr>
@@ -979,18 +1554,16 @@
           <w:szCs w:val="32"/>
         </w:rPr>
         <w:t>{/activities}</w:t>
+      </w:r>
+      <w:r>
+        <w:br w:type="page"/>
       </w:r>
     </w:p>
     <w:p>
       <w:pPr>
         <w:pStyle w:val="Normal"/>
-        <w:pageBreakBefore/>
         <w:spacing w:before="0" w:after="200"/>
-        <w:rPr>
-          <w:rFonts w:cs="TH SarabunPSK" w:ascii="TH SarabunPSK" w:hAnsi="TH SarabunPSK"/>
-          <w:sz w:val="18"/>
-          <w:szCs w:val="18"/>
-        </w:rPr>
+        <w:rPr/>
       </w:pPr>
       <w:r>
         <w:rPr>
@@ -1008,14 +1581,14 @@
       <w:pgNumType w:fmt="decimal"/>
       <w:formProt w:val="false"/>
       <w:textDirection w:val="lrTb"/>
-      <w:docGrid w:type="default" w:linePitch="360" w:charSpace="4294965247"/>
+      <w:docGrid w:type="default" w:linePitch="360" w:charSpace="0"/>
     </w:sectPr>
   </w:body>
 </w:document>
 </file>
 
 <file path=word/styles.xml><?xml version="1.0" encoding="utf-8"?>
-<w:styles xmlns:w="http://schemas.openxmlformats.org/wordprocessingml/2006/main">
+<w:styles xmlns:w="http://schemas.openxmlformats.org/wordprocessingml/2006/main" xmlns:w14="http://schemas.microsoft.com/office/word/2010/wordml" xmlns:mc="http://schemas.openxmlformats.org/markup-compatibility/2006" mc:Ignorable="w14">
   <w:docDefaults>
     <w:rPrDefault>
       <w:rPr>
@@ -1027,144 +1600,144 @@
       <w:pPr/>
     </w:pPrDefault>
   </w:docDefaults>
-  <w:latentStyles w:count="267" w:defQFormat="0" w:defUnhideWhenUsed="1" w:defSemiHidden="1" w:defUIPriority="99" w:defLockedState="0">
-    <w:lsdException w:qFormat="1" w:semiHidden="0" w:uiPriority="0" w:unhideWhenUsed="0" w:name="Normal"/>
-    <w:lsdException w:qFormat="1" w:semiHidden="0" w:uiPriority="9" w:unhideWhenUsed="0" w:name="heading 1"/>
-    <w:lsdException w:qFormat="1" w:uiPriority="9" w:name="heading 2"/>
-    <w:lsdException w:qFormat="1" w:uiPriority="9" w:name="heading 3"/>
-    <w:lsdException w:qFormat="1" w:uiPriority="9" w:name="heading 4"/>
-    <w:lsdException w:qFormat="1" w:uiPriority="9" w:name="heading 5"/>
-    <w:lsdException w:qFormat="1" w:uiPriority="9" w:name="heading 6"/>
-    <w:lsdException w:qFormat="1" w:uiPriority="9" w:name="heading 7"/>
-    <w:lsdException w:qFormat="1" w:uiPriority="9" w:name="heading 8"/>
-    <w:lsdException w:qFormat="1" w:uiPriority="9" w:name="heading 9"/>
-    <w:lsdException w:uiPriority="39" w:name="toc 1"/>
-    <w:lsdException w:uiPriority="39" w:name="toc 2"/>
-    <w:lsdException w:uiPriority="39" w:name="toc 3"/>
-    <w:lsdException w:uiPriority="39" w:name="toc 4"/>
-    <w:lsdException w:uiPriority="39" w:name="toc 5"/>
-    <w:lsdException w:uiPriority="39" w:name="toc 6"/>
-    <w:lsdException w:uiPriority="39" w:name="toc 7"/>
-    <w:lsdException w:uiPriority="39" w:name="toc 8"/>
-    <w:lsdException w:uiPriority="39" w:name="toc 9"/>
-    <w:lsdException w:qFormat="1" w:uiPriority="35" w:name="caption"/>
-    <w:lsdException w:qFormat="1" w:semiHidden="0" w:uiPriority="10" w:unhideWhenUsed="0" w:name="Title"/>
-    <w:lsdException w:uiPriority="1" w:name="Default Paragraph Font"/>
-    <w:lsdException w:qFormat="1" w:semiHidden="0" w:uiPriority="11" w:unhideWhenUsed="0" w:name="Subtitle"/>
-    <w:lsdException w:qFormat="1" w:semiHidden="0" w:uiPriority="22" w:unhideWhenUsed="0" w:name="Strong"/>
-    <w:lsdException w:qFormat="1" w:semiHidden="0" w:uiPriority="20" w:unhideWhenUsed="0" w:name="Emphasis"/>
-    <w:lsdException w:semiHidden="0" w:uiPriority="59" w:unhideWhenUsed="0" w:name="Table Grid"/>
-    <w:lsdException w:unhideWhenUsed="0" w:name="Placeholder Text"/>
-    <w:lsdException w:qFormat="1" w:semiHidden="0" w:uiPriority="1" w:unhideWhenUsed="0" w:name="No Spacing"/>
-    <w:lsdException w:semiHidden="0" w:uiPriority="60" w:unhideWhenUsed="0" w:name="Light Shading"/>
-    <w:lsdException w:semiHidden="0" w:uiPriority="61" w:unhideWhenUsed="0" w:name="Light List"/>
-    <w:lsdException w:semiHidden="0" w:uiPriority="62" w:unhideWhenUsed="0" w:name="Light Grid"/>
-    <w:lsdException w:semiHidden="0" w:uiPriority="63" w:unhideWhenUsed="0" w:name="Medium Shading 1"/>
-    <w:lsdException w:semiHidden="0" w:uiPriority="64" w:unhideWhenUsed="0" w:name="Medium Shading 2"/>
-    <w:lsdException w:semiHidden="0" w:uiPriority="65" w:unhideWhenUsed="0" w:name="Medium List 1"/>
-    <w:lsdException w:semiHidden="0" w:uiPriority="66" w:unhideWhenUsed="0" w:name="Medium List 2"/>
-    <w:lsdException w:semiHidden="0" w:uiPriority="67" w:unhideWhenUsed="0" w:name="Medium Grid 1"/>
-    <w:lsdException w:semiHidden="0" w:uiPriority="68" w:unhideWhenUsed="0" w:name="Medium Grid 2"/>
-    <w:lsdException w:semiHidden="0" w:uiPriority="69" w:unhideWhenUsed="0" w:name="Medium Grid 3"/>
-    <w:lsdException w:semiHidden="0" w:uiPriority="70" w:unhideWhenUsed="0" w:name="Dark List"/>
-    <w:lsdException w:semiHidden="0" w:uiPriority="71" w:unhideWhenUsed="0" w:name="Colorful Shading"/>
-    <w:lsdException w:semiHidden="0" w:uiPriority="72" w:unhideWhenUsed="0" w:name="Colorful List"/>
-    <w:lsdException w:semiHidden="0" w:uiPriority="73" w:unhideWhenUsed="0" w:name="Colorful Grid"/>
-    <w:lsdException w:semiHidden="0" w:uiPriority="60" w:unhideWhenUsed="0" w:name="Light Shading Accent 1"/>
-    <w:lsdException w:semiHidden="0" w:uiPriority="61" w:unhideWhenUsed="0" w:name="Light List Accent 1"/>
-    <w:lsdException w:semiHidden="0" w:uiPriority="62" w:unhideWhenUsed="0" w:name="Light Grid Accent 1"/>
-    <w:lsdException w:semiHidden="0" w:uiPriority="63" w:unhideWhenUsed="0" w:name="Medium Shading 1 Accent 1"/>
-    <w:lsdException w:semiHidden="0" w:uiPriority="64" w:unhideWhenUsed="0" w:name="Medium Shading 2 Accent 1"/>
-    <w:lsdException w:semiHidden="0" w:uiPriority="65" w:unhideWhenUsed="0" w:name="Medium List 1 Accent 1"/>
-    <w:lsdException w:unhideWhenUsed="0" w:name="Revision"/>
-    <w:lsdException w:qFormat="1" w:semiHidden="0" w:uiPriority="34" w:unhideWhenUsed="0" w:name="List Paragraph"/>
-    <w:lsdException w:qFormat="1" w:semiHidden="0" w:uiPriority="29" w:unhideWhenUsed="0" w:name="Quote"/>
-    <w:lsdException w:qFormat="1" w:semiHidden="0" w:uiPriority="30" w:unhideWhenUsed="0" w:name="Intense Quote"/>
-    <w:lsdException w:semiHidden="0" w:uiPriority="66" w:unhideWhenUsed="0" w:name="Medium List 2 Accent 1"/>
-    <w:lsdException w:semiHidden="0" w:uiPriority="67" w:unhideWhenUsed="0" w:name="Medium Grid 1 Accent 1"/>
-    <w:lsdException w:semiHidden="0" w:uiPriority="68" w:unhideWhenUsed="0" w:name="Medium Grid 2 Accent 1"/>
-    <w:lsdException w:semiHidden="0" w:uiPriority="69" w:unhideWhenUsed="0" w:name="Medium Grid 3 Accent 1"/>
-    <w:lsdException w:semiHidden="0" w:uiPriority="70" w:unhideWhenUsed="0" w:name="Dark List Accent 1"/>
-    <w:lsdException w:semiHidden="0" w:uiPriority="71" w:unhideWhenUsed="0" w:name="Colorful Shading Accent 1"/>
-    <w:lsdException w:semiHidden="0" w:uiPriority="72" w:unhideWhenUsed="0" w:name="Colorful List Accent 1"/>
-    <w:lsdException w:semiHidden="0" w:uiPriority="73" w:unhideWhenUsed="0" w:name="Colorful Grid Accent 1"/>
-    <w:lsdException w:semiHidden="0" w:uiPriority="60" w:unhideWhenUsed="0" w:name="Light Shading Accent 2"/>
-    <w:lsdException w:semiHidden="0" w:uiPriority="61" w:unhideWhenUsed="0" w:name="Light List Accent 2"/>
-    <w:lsdException w:semiHidden="0" w:uiPriority="62" w:unhideWhenUsed="0" w:name="Light Grid Accent 2"/>
-    <w:lsdException w:semiHidden="0" w:uiPriority="63" w:unhideWhenUsed="0" w:name="Medium Shading 1 Accent 2"/>
-    <w:lsdException w:semiHidden="0" w:uiPriority="64" w:unhideWhenUsed="0" w:name="Medium Shading 2 Accent 2"/>
-    <w:lsdException w:semiHidden="0" w:uiPriority="65" w:unhideWhenUsed="0" w:name="Medium List 1 Accent 2"/>
-    <w:lsdException w:semiHidden="0" w:uiPriority="66" w:unhideWhenUsed="0" w:name="Medium List 2 Accent 2"/>
-    <w:lsdException w:semiHidden="0" w:uiPriority="67" w:unhideWhenUsed="0" w:name="Medium Grid 1 Accent 2"/>
-    <w:lsdException w:semiHidden="0" w:uiPriority="68" w:unhideWhenUsed="0" w:name="Medium Grid 2 Accent 2"/>
-    <w:lsdException w:semiHidden="0" w:uiPriority="69" w:unhideWhenUsed="0" w:name="Medium Grid 3 Accent 2"/>
-    <w:lsdException w:semiHidden="0" w:uiPriority="70" w:unhideWhenUsed="0" w:name="Dark List Accent 2"/>
-    <w:lsdException w:semiHidden="0" w:uiPriority="71" w:unhideWhenUsed="0" w:name="Colorful Shading Accent 2"/>
-    <w:lsdException w:semiHidden="0" w:uiPriority="72" w:unhideWhenUsed="0" w:name="Colorful List Accent 2"/>
-    <w:lsdException w:semiHidden="0" w:uiPriority="73" w:unhideWhenUsed="0" w:name="Colorful Grid Accent 2"/>
-    <w:lsdException w:semiHidden="0" w:uiPriority="60" w:unhideWhenUsed="0" w:name="Light Shading Accent 3"/>
-    <w:lsdException w:semiHidden="0" w:uiPriority="61" w:unhideWhenUsed="0" w:name="Light List Accent 3"/>
-    <w:lsdException w:semiHidden="0" w:uiPriority="62" w:unhideWhenUsed="0" w:name="Light Grid Accent 3"/>
-    <w:lsdException w:semiHidden="0" w:uiPriority="63" w:unhideWhenUsed="0" w:name="Medium Shading 1 Accent 3"/>
-    <w:lsdException w:semiHidden="0" w:uiPriority="64" w:unhideWhenUsed="0" w:name="Medium Shading 2 Accent 3"/>
-    <w:lsdException w:semiHidden="0" w:uiPriority="65" w:unhideWhenUsed="0" w:name="Medium List 1 Accent 3"/>
-    <w:lsdException w:semiHidden="0" w:uiPriority="66" w:unhideWhenUsed="0" w:name="Medium List 2 Accent 3"/>
-    <w:lsdException w:semiHidden="0" w:uiPriority="67" w:unhideWhenUsed="0" w:name="Medium Grid 1 Accent 3"/>
-    <w:lsdException w:semiHidden="0" w:uiPriority="68" w:unhideWhenUsed="0" w:name="Medium Grid 2 Accent 3"/>
-    <w:lsdException w:semiHidden="0" w:uiPriority="69" w:unhideWhenUsed="0" w:name="Medium Grid 3 Accent 3"/>
-    <w:lsdException w:semiHidden="0" w:uiPriority="70" w:unhideWhenUsed="0" w:name="Dark List Accent 3"/>
-    <w:lsdException w:semiHidden="0" w:uiPriority="71" w:unhideWhenUsed="0" w:name="Colorful Shading Accent 3"/>
-    <w:lsdException w:semiHidden="0" w:uiPriority="72" w:unhideWhenUsed="0" w:name="Colorful List Accent 3"/>
-    <w:lsdException w:semiHidden="0" w:uiPriority="73" w:unhideWhenUsed="0" w:name="Colorful Grid Accent 3"/>
-    <w:lsdException w:semiHidden="0" w:uiPriority="60" w:unhideWhenUsed="0" w:name="Light Shading Accent 4"/>
-    <w:lsdException w:semiHidden="0" w:uiPriority="61" w:unhideWhenUsed="0" w:name="Light List Accent 4"/>
-    <w:lsdException w:semiHidden="0" w:uiPriority="62" w:unhideWhenUsed="0" w:name="Light Grid Accent 4"/>
-    <w:lsdException w:semiHidden="0" w:uiPriority="63" w:unhideWhenUsed="0" w:name="Medium Shading 1 Accent 4"/>
-    <w:lsdException w:semiHidden="0" w:uiPriority="64" w:unhideWhenUsed="0" w:name="Medium Shading 2 Accent 4"/>
-    <w:lsdException w:semiHidden="0" w:uiPriority="65" w:unhideWhenUsed="0" w:name="Medium List 1 Accent 4"/>
-    <w:lsdException w:semiHidden="0" w:uiPriority="66" w:unhideWhenUsed="0" w:name="Medium List 2 Accent 4"/>
-    <w:lsdException w:semiHidden="0" w:uiPriority="67" w:unhideWhenUsed="0" w:name="Medium Grid 1 Accent 4"/>
-    <w:lsdException w:semiHidden="0" w:uiPriority="68" w:unhideWhenUsed="0" w:name="Medium Grid 2 Accent 4"/>
-    <w:lsdException w:semiHidden="0" w:uiPriority="69" w:unhideWhenUsed="0" w:name="Medium Grid 3 Accent 4"/>
-    <w:lsdException w:semiHidden="0" w:uiPriority="70" w:unhideWhenUsed="0" w:name="Dark List Accent 4"/>
-    <w:lsdException w:semiHidden="0" w:uiPriority="71" w:unhideWhenUsed="0" w:name="Colorful Shading Accent 4"/>
-    <w:lsdException w:semiHidden="0" w:uiPriority="72" w:unhideWhenUsed="0" w:name="Colorful List Accent 4"/>
-    <w:lsdException w:semiHidden="0" w:uiPriority="73" w:unhideWhenUsed="0" w:name="Colorful Grid Accent 4"/>
-    <w:lsdException w:semiHidden="0" w:uiPriority="60" w:unhideWhenUsed="0" w:name="Light Shading Accent 5"/>
-    <w:lsdException w:semiHidden="0" w:uiPriority="61" w:unhideWhenUsed="0" w:name="Light List Accent 5"/>
-    <w:lsdException w:semiHidden="0" w:uiPriority="62" w:unhideWhenUsed="0" w:name="Light Grid Accent 5"/>
-    <w:lsdException w:semiHidden="0" w:uiPriority="63" w:unhideWhenUsed="0" w:name="Medium Shading 1 Accent 5"/>
-    <w:lsdException w:semiHidden="0" w:uiPriority="64" w:unhideWhenUsed="0" w:name="Medium Shading 2 Accent 5"/>
-    <w:lsdException w:semiHidden="0" w:uiPriority="65" w:unhideWhenUsed="0" w:name="Medium List 1 Accent 5"/>
-    <w:lsdException w:semiHidden="0" w:uiPriority="66" w:unhideWhenUsed="0" w:name="Medium List 2 Accent 5"/>
-    <w:lsdException w:semiHidden="0" w:uiPriority="67" w:unhideWhenUsed="0" w:name="Medium Grid 1 Accent 5"/>
-    <w:lsdException w:semiHidden="0" w:uiPriority="68" w:unhideWhenUsed="0" w:name="Medium Grid 2 Accent 5"/>
-    <w:lsdException w:semiHidden="0" w:uiPriority="69" w:unhideWhenUsed="0" w:name="Medium Grid 3 Accent 5"/>
-    <w:lsdException w:semiHidden="0" w:uiPriority="70" w:unhideWhenUsed="0" w:name="Dark List Accent 5"/>
-    <w:lsdException w:semiHidden="0" w:uiPriority="71" w:unhideWhenUsed="0" w:name="Colorful Shading Accent 5"/>
-    <w:lsdException w:semiHidden="0" w:uiPriority="72" w:unhideWhenUsed="0" w:name="Colorful List Accent 5"/>
-    <w:lsdException w:semiHidden="0" w:uiPriority="73" w:unhideWhenUsed="0" w:name="Colorful Grid Accent 5"/>
-    <w:lsdException w:semiHidden="0" w:uiPriority="60" w:unhideWhenUsed="0" w:name="Light Shading Accent 6"/>
-    <w:lsdException w:semiHidden="0" w:uiPriority="61" w:unhideWhenUsed="0" w:name="Light List Accent 6"/>
-    <w:lsdException w:semiHidden="0" w:uiPriority="62" w:unhideWhenUsed="0" w:name="Light Grid Accent 6"/>
-    <w:lsdException w:semiHidden="0" w:uiPriority="63" w:unhideWhenUsed="0" w:name="Medium Shading 1 Accent 6"/>
-    <w:lsdException w:semiHidden="0" w:uiPriority="64" w:unhideWhenUsed="0" w:name="Medium Shading 2 Accent 6"/>
-    <w:lsdException w:semiHidden="0" w:uiPriority="65" w:unhideWhenUsed="0" w:name="Medium List 1 Accent 6"/>
-    <w:lsdException w:semiHidden="0" w:uiPriority="66" w:unhideWhenUsed="0" w:name="Medium List 2 Accent 6"/>
-    <w:lsdException w:semiHidden="0" w:uiPriority="67" w:unhideWhenUsed="0" w:name="Medium Grid 1 Accent 6"/>
-    <w:lsdException w:semiHidden="0" w:uiPriority="68" w:unhideWhenUsed="0" w:name="Medium Grid 2 Accent 6"/>
-    <w:lsdException w:semiHidden="0" w:uiPriority="69" w:unhideWhenUsed="0" w:name="Medium Grid 3 Accent 6"/>
-    <w:lsdException w:semiHidden="0" w:uiPriority="70" w:unhideWhenUsed="0" w:name="Dark List Accent 6"/>
-    <w:lsdException w:semiHidden="0" w:uiPriority="71" w:unhideWhenUsed="0" w:name="Colorful Shading Accent 6"/>
-    <w:lsdException w:semiHidden="0" w:uiPriority="72" w:unhideWhenUsed="0" w:name="Colorful List Accent 6"/>
-    <w:lsdException w:semiHidden="0" w:uiPriority="73" w:unhideWhenUsed="0" w:name="Colorful Grid Accent 6"/>
-    <w:lsdException w:qFormat="1" w:semiHidden="0" w:uiPriority="19" w:unhideWhenUsed="0" w:name="Subtle Emphasis"/>
-    <w:lsdException w:qFormat="1" w:semiHidden="0" w:uiPriority="21" w:unhideWhenUsed="0" w:name="Intense Emphasis"/>
-    <w:lsdException w:qFormat="1" w:semiHidden="0" w:uiPriority="31" w:unhideWhenUsed="0" w:name="Subtle Reference"/>
-    <w:lsdException w:qFormat="1" w:semiHidden="0" w:uiPriority="32" w:unhideWhenUsed="0" w:name="Intense Reference"/>
-    <w:lsdException w:qFormat="1" w:semiHidden="0" w:uiPriority="33" w:unhideWhenUsed="0" w:name="Book Title"/>
-    <w:lsdException w:uiPriority="37" w:name="Bibliography"/>
-    <w:lsdException w:qFormat="1" w:uiPriority="39" w:name="TOC Heading"/>
+  <w:latentStyles w:defLockedState="0" w:defUIPriority="99" w:defSemiHidden="1" w:defUnhideWhenUsed="1" w:defQFormat="0" w:count="267">
+    <w:lsdException w:name="Normal" w:uiPriority="0" w:semiHidden="0" w:unhideWhenUsed="0" w:qFormat="1"/>
+    <w:lsdException w:name="heading 1" w:uiPriority="9" w:semiHidden="0" w:unhideWhenUsed="0" w:qFormat="1"/>
+    <w:lsdException w:name="heading 2" w:uiPriority="9" w:qFormat="1"/>
+    <w:lsdException w:name="heading 3" w:uiPriority="9" w:qFormat="1"/>
+    <w:lsdException w:name="heading 4" w:uiPriority="9" w:qFormat="1"/>
+    <w:lsdException w:name="heading 5" w:uiPriority="9" w:qFormat="1"/>
+    <w:lsdException w:name="heading 6" w:uiPriority="9" w:qFormat="1"/>
+    <w:lsdException w:name="heading 7" w:uiPriority="9" w:qFormat="1"/>
+    <w:lsdException w:name="heading 8" w:uiPriority="9" w:qFormat="1"/>
+    <w:lsdException w:name="heading 9" w:uiPriority="9" w:qFormat="1"/>
+    <w:lsdException w:name="toc 1" w:uiPriority="39"/>
+    <w:lsdException w:name="toc 2" w:uiPriority="39"/>
+    <w:lsdException w:name="toc 3" w:uiPriority="39"/>
+    <w:lsdException w:name="toc 4" w:uiPriority="39"/>
+    <w:lsdException w:name="toc 5" w:uiPriority="39"/>
+    <w:lsdException w:name="toc 6" w:uiPriority="39"/>
+    <w:lsdException w:name="toc 7" w:uiPriority="39"/>
+    <w:lsdException w:name="toc 8" w:uiPriority="39"/>
+    <w:lsdException w:name="toc 9" w:uiPriority="39"/>
+    <w:lsdException w:name="caption" w:uiPriority="35" w:qFormat="1"/>
+    <w:lsdException w:name="Title" w:uiPriority="10" w:semiHidden="0" w:unhideWhenUsed="0" w:qFormat="1"/>
+    <w:lsdException w:name="Default Paragraph Font" w:uiPriority="1"/>
+    <w:lsdException w:name="Subtitle" w:uiPriority="11" w:semiHidden="0" w:unhideWhenUsed="0" w:qFormat="1"/>
+    <w:lsdException w:name="Strong" w:uiPriority="22" w:semiHidden="0" w:unhideWhenUsed="0" w:qFormat="1"/>
+    <w:lsdException w:name="Emphasis" w:uiPriority="20" w:semiHidden="0" w:unhideWhenUsed="0" w:qFormat="1"/>
+    <w:lsdException w:name="Table Grid" w:uiPriority="59" w:semiHidden="0" w:unhideWhenUsed="0"/>
+    <w:lsdException w:name="Placeholder Text" w:unhideWhenUsed="0"/>
+    <w:lsdException w:name="No Spacing" w:uiPriority="1" w:semiHidden="0" w:unhideWhenUsed="0" w:qFormat="1"/>
+    <w:lsdException w:name="Light Shading" w:uiPriority="60" w:semiHidden="0" w:unhideWhenUsed="0"/>
+    <w:lsdException w:name="Light List" w:uiPriority="61" w:semiHidden="0" w:unhideWhenUsed="0"/>
+    <w:lsdException w:name="Light Grid" w:uiPriority="62" w:semiHidden="0" w:unhideWhenUsed="0"/>
+    <w:lsdException w:name="Medium Shading 1" w:uiPriority="63" w:semiHidden="0" w:unhideWhenUsed="0"/>
+    <w:lsdException w:name="Medium Shading 2" w:uiPriority="64" w:semiHidden="0" w:unhideWhenUsed="0"/>
+    <w:lsdException w:name="Medium List 1" w:uiPriority="65" w:semiHidden="0" w:unhideWhenUsed="0"/>
+    <w:lsdException w:name="Medium List 2" w:uiPriority="66" w:semiHidden="0" w:unhideWhenUsed="0"/>
+    <w:lsdException w:name="Medium Grid 1" w:uiPriority="67" w:semiHidden="0" w:unhideWhenUsed="0"/>
+    <w:lsdException w:name="Medium Grid 2" w:uiPriority="68" w:semiHidden="0" w:unhideWhenUsed="0"/>
+    <w:lsdException w:name="Medium Grid 3" w:uiPriority="69" w:semiHidden="0" w:unhideWhenUsed="0"/>
+    <w:lsdException w:name="Dark List" w:uiPriority="70" w:semiHidden="0" w:unhideWhenUsed="0"/>
+    <w:lsdException w:name="Colorful Shading" w:uiPriority="71" w:semiHidden="0" w:unhideWhenUsed="0"/>
+    <w:lsdException w:name="Colorful List" w:uiPriority="72" w:semiHidden="0" w:unhideWhenUsed="0"/>
+    <w:lsdException w:name="Colorful Grid" w:uiPriority="73" w:semiHidden="0" w:unhideWhenUsed="0"/>
+    <w:lsdException w:name="Light Shading Accent 1" w:uiPriority="60" w:semiHidden="0" w:unhideWhenUsed="0"/>
+    <w:lsdException w:name="Light List Accent 1" w:uiPriority="61" w:semiHidden="0" w:unhideWhenUsed="0"/>
+    <w:lsdException w:name="Light Grid Accent 1" w:uiPriority="62" w:semiHidden="0" w:unhideWhenUsed="0"/>
+    <w:lsdException w:name="Medium Shading 1 Accent 1" w:uiPriority="63" w:semiHidden="0" w:unhideWhenUsed="0"/>
+    <w:lsdException w:name="Medium Shading 2 Accent 1" w:uiPriority="64" w:semiHidden="0" w:unhideWhenUsed="0"/>
+    <w:lsdException w:name="Medium List 1 Accent 1" w:uiPriority="65" w:semiHidden="0" w:unhideWhenUsed="0"/>
+    <w:lsdException w:name="Revision" w:unhideWhenUsed="0"/>
+    <w:lsdException w:name="List Paragraph" w:uiPriority="34" w:semiHidden="0" w:unhideWhenUsed="0" w:qFormat="1"/>
+    <w:lsdException w:name="Quote" w:uiPriority="29" w:semiHidden="0" w:unhideWhenUsed="0" w:qFormat="1"/>
+    <w:lsdException w:name="Intense Quote" w:uiPriority="30" w:semiHidden="0" w:unhideWhenUsed="0" w:qFormat="1"/>
+    <w:lsdException w:name="Medium List 2 Accent 1" w:uiPriority="66" w:semiHidden="0" w:unhideWhenUsed="0"/>
+    <w:lsdException w:name="Medium Grid 1 Accent 1" w:uiPriority="67" w:semiHidden="0" w:unhideWhenUsed="0"/>
+    <w:lsdException w:name="Medium Grid 2 Accent 1" w:uiPriority="68" w:semiHidden="0" w:unhideWhenUsed="0"/>
+    <w:lsdException w:name="Medium Grid 3 Accent 1" w:uiPriority="69" w:semiHidden="0" w:unhideWhenUsed="0"/>
+    <w:lsdException w:name="Dark List Accent 1" w:uiPriority="70" w:semiHidden="0" w:unhideWhenUsed="0"/>
+    <w:lsdException w:name="Colorful Shading Accent 1" w:uiPriority="71" w:semiHidden="0" w:unhideWhenUsed="0"/>
+    <w:lsdException w:name="Colorful List Accent 1" w:uiPriority="72" w:semiHidden="0" w:unhideWhenUsed="0"/>
+    <w:lsdException w:name="Colorful Grid Accent 1" w:uiPriority="73" w:semiHidden="0" w:unhideWhenUsed="0"/>
+    <w:lsdException w:name="Light Shading Accent 2" w:uiPriority="60" w:semiHidden="0" w:unhideWhenUsed="0"/>
+    <w:lsdException w:name="Light List Accent 2" w:uiPriority="61" w:semiHidden="0" w:unhideWhenUsed="0"/>
+    <w:lsdException w:name="Light Grid Accent 2" w:uiPriority="62" w:semiHidden="0" w:unhideWhenUsed="0"/>
+    <w:lsdException w:name="Medium Shading 1 Accent 2" w:uiPriority="63" w:semiHidden="0" w:unhideWhenUsed="0"/>
+    <w:lsdException w:name="Medium Shading 2 Accent 2" w:uiPriority="64" w:semiHidden="0" w:unhideWhenUsed="0"/>
+    <w:lsdException w:name="Medium List 1 Accent 2" w:uiPriority="65" w:semiHidden="0" w:unhideWhenUsed="0"/>
+    <w:lsdException w:name="Medium List 2 Accent 2" w:uiPriority="66" w:semiHidden="0" w:unhideWhenUsed="0"/>
+    <w:lsdException w:name="Medium Grid 1 Accent 2" w:uiPriority="67" w:semiHidden="0" w:unhideWhenUsed="0"/>
+    <w:lsdException w:name="Medium Grid 2 Accent 2" w:uiPriority="68" w:semiHidden="0" w:unhideWhenUsed="0"/>
+    <w:lsdException w:name="Medium Grid 3 Accent 2" w:uiPriority="69" w:semiHidden="0" w:unhideWhenUsed="0"/>
+    <w:lsdException w:name="Dark List Accent 2" w:uiPriority="70" w:semiHidden="0" w:unhideWhenUsed="0"/>
+    <w:lsdException w:name="Colorful Shading Accent 2" w:uiPriority="71" w:semiHidden="0" w:unhideWhenUsed="0"/>
+    <w:lsdException w:name="Colorful List Accent 2" w:uiPriority="72" w:semiHidden="0" w:unhideWhenUsed="0"/>
+    <w:lsdException w:name="Colorful Grid Accent 2" w:uiPriority="73" w:semiHidden="0" w:unhideWhenUsed="0"/>
+    <w:lsdException w:name="Light Shading Accent 3" w:uiPriority="60" w:semiHidden="0" w:unhideWhenUsed="0"/>
+    <w:lsdException w:name="Light List Accent 3" w:uiPriority="61" w:semiHidden="0" w:unhideWhenUsed="0"/>
+    <w:lsdException w:name="Light Grid Accent 3" w:uiPriority="62" w:semiHidden="0" w:unhideWhenUsed="0"/>
+    <w:lsdException w:name="Medium Shading 1 Accent 3" w:uiPriority="63" w:semiHidden="0" w:unhideWhenUsed="0"/>
+    <w:lsdException w:name="Medium Shading 2 Accent 3" w:uiPriority="64" w:semiHidden="0" w:unhideWhenUsed="0"/>
+    <w:lsdException w:name="Medium List 1 Accent 3" w:uiPriority="65" w:semiHidden="0" w:unhideWhenUsed="0"/>
+    <w:lsdException w:name="Medium List 2 Accent 3" w:uiPriority="66" w:semiHidden="0" w:unhideWhenUsed="0"/>
+    <w:lsdException w:name="Medium Grid 1 Accent 3" w:uiPriority="67" w:semiHidden="0" w:unhideWhenUsed="0"/>
+    <w:lsdException w:name="Medium Grid 2 Accent 3" w:uiPriority="68" w:semiHidden="0" w:unhideWhenUsed="0"/>
+    <w:lsdException w:name="Medium Grid 3 Accent 3" w:uiPriority="69" w:semiHidden="0" w:unhideWhenUsed="0"/>
+    <w:lsdException w:name="Dark List Accent 3" w:uiPriority="70" w:semiHidden="0" w:unhideWhenUsed="0"/>
+    <w:lsdException w:name="Colorful Shading Accent 3" w:uiPriority="71" w:semiHidden="0" w:unhideWhenUsed="0"/>
+    <w:lsdException w:name="Colorful List Accent 3" w:uiPriority="72" w:semiHidden="0" w:unhideWhenUsed="0"/>
+    <w:lsdException w:name="Colorful Grid Accent 3" w:uiPriority="73" w:semiHidden="0" w:unhideWhenUsed="0"/>
+    <w:lsdException w:name="Light Shading Accent 4" w:uiPriority="60" w:semiHidden="0" w:unhideWhenUsed="0"/>
+    <w:lsdException w:name="Light List Accent 4" w:uiPriority="61" w:semiHidden="0" w:unhideWhenUsed="0"/>
+    <w:lsdException w:name="Light Grid Accent 4" w:uiPriority="62" w:semiHidden="0" w:unhideWhenUsed="0"/>
+    <w:lsdException w:name="Medium Shading 1 Accent 4" w:uiPriority="63" w:semiHidden="0" w:unhideWhenUsed="0"/>
+    <w:lsdException w:name="Medium Shading 2 Accent 4" w:uiPriority="64" w:semiHidden="0" w:unhideWhenUsed="0"/>
+    <w:lsdException w:name="Medium List 1 Accent 4" w:uiPriority="65" w:semiHidden="0" w:unhideWhenUsed="0"/>
+    <w:lsdException w:name="Medium List 2 Accent 4" w:uiPriority="66" w:semiHidden="0" w:unhideWhenUsed="0"/>
+    <w:lsdException w:name="Medium Grid 1 Accent 4" w:uiPriority="67" w:semiHidden="0" w:unhideWhenUsed="0"/>
+    <w:lsdException w:name="Medium Grid 2 Accent 4" w:uiPriority="68" w:semiHidden="0" w:unhideWhenUsed="0"/>
+    <w:lsdException w:name="Medium Grid 3 Accent 4" w:uiPriority="69" w:semiHidden="0" w:unhideWhenUsed="0"/>
+    <w:lsdException w:name="Dark List Accent 4" w:uiPriority="70" w:semiHidden="0" w:unhideWhenUsed="0"/>
+    <w:lsdException w:name="Colorful Shading Accent 4" w:uiPriority="71" w:semiHidden="0" w:unhideWhenUsed="0"/>
+    <w:lsdException w:name="Colorful List Accent 4" w:uiPriority="72" w:semiHidden="0" w:unhideWhenUsed="0"/>
+    <w:lsdException w:name="Colorful Grid Accent 4" w:uiPriority="73" w:semiHidden="0" w:unhideWhenUsed="0"/>
+    <w:lsdException w:name="Light Shading Accent 5" w:uiPriority="60" w:semiHidden="0" w:unhideWhenUsed="0"/>
+    <w:lsdException w:name="Light List Accent 5" w:uiPriority="61" w:semiHidden="0" w:unhideWhenUsed="0"/>
+    <w:lsdException w:name="Light Grid Accent 5" w:uiPriority="62" w:semiHidden="0" w:unhideWhenUsed="0"/>
+    <w:lsdException w:name="Medium Shading 1 Accent 5" w:uiPriority="63" w:semiHidden="0" w:unhideWhenUsed="0"/>
+    <w:lsdException w:name="Medium Shading 2 Accent 5" w:uiPriority="64" w:semiHidden="0" w:unhideWhenUsed="0"/>
+    <w:lsdException w:name="Medium List 1 Accent 5" w:uiPriority="65" w:semiHidden="0" w:unhideWhenUsed="0"/>
+    <w:lsdException w:name="Medium List 2 Accent 5" w:uiPriority="66" w:semiHidden="0" w:unhideWhenUsed="0"/>
+    <w:lsdException w:name="Medium Grid 1 Accent 5" w:uiPriority="67" w:semiHidden="0" w:unhideWhenUsed="0"/>
+    <w:lsdException w:name="Medium Grid 2 Accent 5" w:uiPriority="68" w:semiHidden="0" w:unhideWhenUsed="0"/>
+    <w:lsdException w:name="Medium Grid 3 Accent 5" w:uiPriority="69" w:semiHidden="0" w:unhideWhenUsed="0"/>
+    <w:lsdException w:name="Dark List Accent 5" w:uiPriority="70" w:semiHidden="0" w:unhideWhenUsed="0"/>
+    <w:lsdException w:name="Colorful Shading Accent 5" w:uiPriority="71" w:semiHidden="0" w:unhideWhenUsed="0"/>
+    <w:lsdException w:name="Colorful List Accent 5" w:uiPriority="72" w:semiHidden="0" w:unhideWhenUsed="0"/>
+    <w:lsdException w:name="Colorful Grid Accent 5" w:uiPriority="73" w:semiHidden="0" w:unhideWhenUsed="0"/>
+    <w:lsdException w:name="Light Shading Accent 6" w:uiPriority="60" w:semiHidden="0" w:unhideWhenUsed="0"/>
+    <w:lsdException w:name="Light List Accent 6" w:uiPriority="61" w:semiHidden="0" w:unhideWhenUsed="0"/>
+    <w:lsdException w:name="Light Grid Accent 6" w:uiPriority="62" w:semiHidden="0" w:unhideWhenUsed="0"/>
+    <w:lsdException w:name="Medium Shading 1 Accent 6" w:uiPriority="63" w:semiHidden="0" w:unhideWhenUsed="0"/>
+    <w:lsdException w:name="Medium Shading 2 Accent 6" w:uiPriority="64" w:semiHidden="0" w:unhideWhenUsed="0"/>
+    <w:lsdException w:name="Medium List 1 Accent 6" w:uiPriority="65" w:semiHidden="0" w:unhideWhenUsed="0"/>
+    <w:lsdException w:name="Medium List 2 Accent 6" w:uiPriority="66" w:semiHidden="0" w:unhideWhenUsed="0"/>
+    <w:lsdException w:name="Medium Grid 1 Accent 6" w:uiPriority="67" w:semiHidden="0" w:unhideWhenUsed="0"/>
+    <w:lsdException w:name="Medium Grid 2 Accent 6" w:uiPriority="68" w:semiHidden="0" w:unhideWhenUsed="0"/>
+    <w:lsdException w:name="Medium Grid 3 Accent 6" w:uiPriority="69" w:semiHidden="0" w:unhideWhenUsed="0"/>
+    <w:lsdException w:name="Dark List Accent 6" w:uiPriority="70" w:semiHidden="0" w:unhideWhenUsed="0"/>
+    <w:lsdException w:name="Colorful Shading Accent 6" w:uiPriority="71" w:semiHidden="0" w:unhideWhenUsed="0"/>
+    <w:lsdException w:name="Colorful List Accent 6" w:uiPriority="72" w:semiHidden="0" w:unhideWhenUsed="0"/>
+    <w:lsdException w:name="Colorful Grid Accent 6" w:uiPriority="73" w:semiHidden="0" w:unhideWhenUsed="0"/>
+    <w:lsdException w:name="Subtle Emphasis" w:uiPriority="19" w:semiHidden="0" w:unhideWhenUsed="0" w:qFormat="1"/>
+    <w:lsdException w:name="Intense Emphasis" w:uiPriority="21" w:semiHidden="0" w:unhideWhenUsed="0" w:qFormat="1"/>
+    <w:lsdException w:name="Subtle Reference" w:uiPriority="31" w:semiHidden="0" w:unhideWhenUsed="0" w:qFormat="1"/>
+    <w:lsdException w:name="Intense Reference" w:uiPriority="32" w:semiHidden="0" w:unhideWhenUsed="0" w:qFormat="1"/>
+    <w:lsdException w:name="Book Title" w:uiPriority="33" w:semiHidden="0" w:unhideWhenUsed="0" w:qFormat="1"/>
+    <w:lsdException w:name="Bibliography" w:uiPriority="37"/>
+    <w:lsdException w:name="TOC Heading" w:uiPriority="39" w:qFormat="1"/>
   </w:latentStyles>
   <w:style w:type="paragraph" w:styleId="Normal" w:default="1">
     <w:name w:val="Normal"/>
@@ -1178,7 +1751,8 @@
     </w:pPr>
     <w:rPr>
       <w:rFonts w:ascii="Calibri" w:hAnsi="Calibri" w:eastAsia="Calibri" w:cs="Cordia New"/>
-      <w:color w:val="auto"/>
+      <w:color w:val="00000A"/>
+      <w:kern w:val="0"/>
       <w:sz w:val="22"/>
       <w:szCs w:val="28"/>
       <w:lang w:val="en-US" w:eastAsia="en-US" w:bidi="th-TH"/>
@@ -1189,16 +1763,17 @@
     <w:uiPriority w:val="1"/>
     <w:semiHidden/>
     <w:unhideWhenUsed/>
+    <w:qFormat/>
     <w:rPr/>
   </w:style>
   <w:style w:type="character" w:styleId="BalloonTextChar" w:customStyle="1">
     <w:name w:val="Balloon Text Char"/>
+    <w:basedOn w:val="DefaultParagraphFont"/>
+    <w:link w:val="BalloonText"/>
     <w:uiPriority w:val="99"/>
+    <w:semiHidden/>
     <w:qFormat/>
-    <w:semiHidden/>
-    <w:link w:val="BalloonText"/>
     <w:rsid w:val="00817ebc"/>
-    <w:basedOn w:val="DefaultParagraphFont"/>
     <w:rPr>
       <w:rFonts w:ascii="Tahoma" w:hAnsi="Tahoma" w:cs="Angsana New"/>
       <w:sz w:val="16"/>
@@ -1206,11 +1781,11 @@
   </w:style>
   <w:style w:type="paragraph" w:styleId="Heading" w:customStyle="1">
     <w:name w:val="Heading"/>
-    <w:qFormat/>
     <w:basedOn w:val="Normal"/>
     <w:next w:val="TextBody"/>
+    <w:qFormat/>
     <w:pPr>
-      <w:keepNext/>
+      <w:keepNext w:val="true"/>
       <w:spacing w:before="240" w:after="120"/>
     </w:pPr>
     <w:rPr>
@@ -1220,7 +1795,7 @@
     </w:rPr>
   </w:style>
   <w:style w:type="paragraph" w:styleId="TextBody" w:customStyle="1">
-    <w:name w:val="Text Body"/>
+    <w:name w:val="Body Text"/>
     <w:basedOn w:val="Normal"/>
     <w:pPr>
       <w:spacing w:lineRule="auto" w:line="288" w:before="0" w:after="140"/>
@@ -1238,6 +1813,7 @@
   <w:style w:type="paragraph" w:styleId="Caption">
     <w:name w:val="Caption"/>
     <w:basedOn w:val="Normal"/>
+    <w:qFormat/>
     <w:pPr>
       <w:suppressLineNumbers/>
       <w:spacing w:before="120" w:after="120"/>
@@ -1252,8 +1828,8 @@
   </w:style>
   <w:style w:type="paragraph" w:styleId="Index" w:customStyle="1">
     <w:name w:val="Index"/>
+    <w:basedOn w:val="Normal"/>
     <w:qFormat/>
-    <w:basedOn w:val="Normal"/>
     <w:pPr>
       <w:suppressLineNumbers/>
     </w:pPr>
@@ -1263,8 +1839,8 @@
   </w:style>
   <w:style w:type="paragraph" w:styleId="Caption1">
     <w:name w:val="caption"/>
+    <w:basedOn w:val="Normal"/>
     <w:qFormat/>
-    <w:basedOn w:val="Normal"/>
     <w:pPr>
       <w:suppressLineNumbers/>
       <w:spacing w:before="120" w:after="120"/>
@@ -1279,13 +1855,13 @@
   </w:style>
   <w:style w:type="paragraph" w:styleId="BalloonText">
     <w:name w:val="Balloon Text"/>
+    <w:basedOn w:val="Normal"/>
+    <w:link w:val="BalloonTextChar"/>
     <w:uiPriority w:val="99"/>
-    <w:qFormat/>
     <w:semiHidden/>
     <w:unhideWhenUsed/>
-    <w:link w:val="BalloonTextChar"/>
+    <w:qFormat/>
     <w:rsid w:val="00817ebc"/>
-    <w:basedOn w:val="Normal"/>
     <w:pPr>
       <w:spacing w:lineRule="auto" w:line="240" w:before="0" w:after="0"/>
     </w:pPr>
@@ -1297,8 +1873,8 @@
   </w:style>
   <w:style w:type="paragraph" w:styleId="FrameContents" w:customStyle="1">
     <w:name w:val="Frame Contents"/>
+    <w:basedOn w:val="Normal"/>
     <w:qFormat/>
-    <w:basedOn w:val="Normal"/>
     <w:pPr/>
     <w:rPr/>
   </w:style>
@@ -1307,6 +1883,7 @@
     <w:uiPriority w:val="99"/>
     <w:semiHidden/>
     <w:unhideWhenUsed/>
+    <w:qFormat/>
   </w:style>
   <w:style w:type="table" w:default="1" w:styleId="TableNormal">
     <w:name w:val="Normal Table"/>
@@ -1314,7 +1891,7 @@
     <w:semiHidden/>
     <w:unhideWhenUsed/>
     <w:tblPr>
-      <w:tblInd w:type="dxa" w:w="0"/>
+      <w:tblInd w:w="0" w:type="dxa"/>
       <w:tblCellMar>
         <w:top w:w="0" w:type="dxa"/>
         <w:left w:w="108" w:type="dxa"/>

</xml_diff>

<commit_message>
*Update image template report
</commit_message>
<xml_diff>
--- a/docx templates/activity images template.docx
+++ b/docx templates/activity images template.docx
@@ -77,7 +77,7 @@
                 <wp:positionV relativeFrom="paragraph">
                   <wp:posOffset>635</wp:posOffset>
                 </wp:positionV>
-                <wp:extent cx="3774440" cy="1633855"/>
+                <wp:extent cx="3775710" cy="1635125"/>
                 <wp:effectExtent l="0" t="0" r="0" b="0"/>
                 <wp:wrapNone/>
                 <wp:docPr id="1" name="Image1"/>
@@ -88,7 +88,7 @@
                       <wps:spPr>
                         <a:xfrm>
                           <a:off x="0" y="0"/>
-                          <a:ext cx="3773880" cy="1633320"/>
+                          <a:ext cx="3774960" cy="1634400"/>
                         </a:xfrm>
                         <a:prstGeom prst="rect">
                           <a:avLst/>
@@ -115,7 +115,7 @@
           </mc:Choice>
           <mc:Fallback>
             <w:pict>
-              <v:rect id="shape_0" ID="Image1" fillcolor="#ffcc00" stroked="f" style="position:absolute;margin-left:242.2pt;margin-top:0.05pt;width:297.1pt;height:128.55pt">
+              <v:rect id="shape_0" ID="Image1" fillcolor="#ffcc00" stroked="f" style="position:absolute;margin-left:242.2pt;margin-top:0.05pt;width:297.2pt;height:128.65pt">
                 <w10:wrap type="none"/>
                 <v:fill o:detectmouseclick="t" type="solid" color2="#0033ff"/>
                 <v:stroke color="#3465a4" joinstyle="round" endcap="flat"/>
@@ -134,7 +134,7 @@
                 <wp:positionV relativeFrom="paragraph">
                   <wp:posOffset>45085</wp:posOffset>
                 </wp:positionV>
-                <wp:extent cx="3677920" cy="1544320"/>
+                <wp:extent cx="3679190" cy="1545590"/>
                 <wp:effectExtent l="0" t="0" r="0" b="0"/>
                 <wp:wrapNone/>
                 <wp:docPr id="2" name="Frame1"/>
@@ -145,7 +145,7 @@
                       <wps:spPr>
                         <a:xfrm>
                           <a:off x="0" y="0"/>
-                          <a:ext cx="3677400" cy="1543680"/>
+                          <a:ext cx="3678480" cy="1545120"/>
                         </a:xfrm>
                         <a:prstGeom prst="rect">
                           <a:avLst/>
@@ -202,7 +202,29 @@
                                 <w:sz w:val="40"/>
                                 <w:szCs w:val="40"/>
                               </w:rPr>
-                              <w:t>{project_title}</w:t>
+                              <w:t>{project_</w:t>
+                            </w:r>
+                            <w:r>
+                              <w:rPr>
+                                <w:rFonts w:cs="TH SarabunPSK" w:ascii="TH SarabunPSK" w:hAnsi="TH SarabunPSK"/>
+                                <w:b/>
+                                <w:bCs/>
+                                <w:color w:val="000000"/>
+                                <w:sz w:val="40"/>
+                                <w:szCs w:val="40"/>
+                              </w:rPr>
+                              <w:t>name</w:t>
+                            </w:r>
+                            <w:r>
+                              <w:rPr>
+                                <w:rFonts w:cs="TH SarabunPSK" w:ascii="TH SarabunPSK" w:hAnsi="TH SarabunPSK"/>
+                                <w:b/>
+                                <w:bCs/>
+                                <w:color w:val="000000"/>
+                                <w:sz w:val="40"/>
+                                <w:szCs w:val="40"/>
+                              </w:rPr>
+                              <w:t>}</w:t>
                             </w:r>
                           </w:p>
                           <w:p>
@@ -254,7 +276,7 @@
           </mc:Choice>
           <mc:Fallback>
             <w:pict>
-              <v:rect id="shape_0" ID="Frame1" fillcolor="white" stroked="f" style="position:absolute;margin-left:246pt;margin-top:3.55pt;width:289.5pt;height:121.5pt">
+              <v:rect id="shape_0" ID="Frame1" fillcolor="white" stroked="f" style="position:absolute;margin-left:246pt;margin-top:3.55pt;width:289.6pt;height:121.6pt">
                 <w10:wrap type="square"/>
                 <v:fill o:detectmouseclick="t" type="solid" color2="black"/>
                 <v:stroke color="#3465a4" joinstyle="round" endcap="flat"/>
@@ -297,7 +319,29 @@
                           <w:sz w:val="40"/>
                           <w:szCs w:val="40"/>
                         </w:rPr>
-                        <w:t>{project_title}</w:t>
+                        <w:t>{project_</w:t>
+                      </w:r>
+                      <w:r>
+                        <w:rPr>
+                          <w:rFonts w:cs="TH SarabunPSK" w:ascii="TH SarabunPSK" w:hAnsi="TH SarabunPSK"/>
+                          <w:b/>
+                          <w:bCs/>
+                          <w:color w:val="000000"/>
+                          <w:sz w:val="40"/>
+                          <w:szCs w:val="40"/>
+                        </w:rPr>
+                        <w:t>name</w:t>
+                      </w:r>
+                      <w:r>
+                        <w:rPr>
+                          <w:rFonts w:cs="TH SarabunPSK" w:ascii="TH SarabunPSK" w:hAnsi="TH SarabunPSK"/>
+                          <w:b/>
+                          <w:bCs/>
+                          <w:color w:val="000000"/>
+                          <w:sz w:val="40"/>
+                          <w:szCs w:val="40"/>
+                        </w:rPr>
+                        <w:t>}</w:t>
                       </w:r>
                     </w:p>
                     <w:p>
@@ -626,7 +670,29 @@
           <w:sz w:val="32"/>
           <w:szCs w:val="32"/>
         </w:rPr>
-        <w:t xml:space="preserve">{project_title} </w:t>
+        <w:t>{</w:t>
+      </w:r>
+      <w:bookmarkStart w:id="0" w:name="__DdeLink__363_1936206335"/>
+      <w:r>
+        <w:rPr>
+          <w:rFonts w:cs="TH SarabunPSK" w:ascii="TH SarabunPSK" w:hAnsi="TH SarabunPSK"/>
+          <w:b/>
+          <w:bCs/>
+          <w:sz w:val="32"/>
+          <w:szCs w:val="32"/>
+        </w:rPr>
+        <w:t>project_title</w:t>
+      </w:r>
+      <w:bookmarkEnd w:id="0"/>
+      <w:r>
+        <w:rPr>
+          <w:rFonts w:cs="TH SarabunPSK" w:ascii="TH SarabunPSK" w:hAnsi="TH SarabunPSK"/>
+          <w:b/>
+          <w:bCs/>
+          <w:sz w:val="32"/>
+          <w:szCs w:val="32"/>
+        </w:rPr>
+        <w:t xml:space="preserve">} </w:t>
       </w:r>
       <w:r>
         <w:rPr>
@@ -717,7 +783,7 @@
                 <wp:positionV relativeFrom="paragraph">
                   <wp:posOffset>3175</wp:posOffset>
                 </wp:positionV>
-                <wp:extent cx="3774440" cy="1633855"/>
+                <wp:extent cx="3775710" cy="1635125"/>
                 <wp:effectExtent l="0" t="0" r="0" b="0"/>
                 <wp:wrapNone/>
                 <wp:docPr id="5" name="Image1"/>
@@ -728,7 +794,7 @@
                       <wps:spPr>
                         <a:xfrm>
                           <a:off x="0" y="0"/>
-                          <a:ext cx="3773880" cy="1633320"/>
+                          <a:ext cx="3774960" cy="1634400"/>
                         </a:xfrm>
                         <a:prstGeom prst="rect">
                           <a:avLst/>
@@ -755,7 +821,7 @@
           </mc:Choice>
           <mc:Fallback>
             <w:pict>
-              <v:rect id="shape_0" ID="Image1" fillcolor="#ffcc00" stroked="f" style="position:absolute;margin-left:242.2pt;margin-top:0.25pt;width:297.1pt;height:128.55pt">
+              <v:rect id="shape_0" ID="Image1" fillcolor="#ffcc00" stroked="f" style="position:absolute;margin-left:242.2pt;margin-top:0.25pt;width:297.2pt;height:128.65pt">
                 <w10:wrap type="none"/>
                 <v:fill o:detectmouseclick="t" type="solid" color2="#0033ff"/>
                 <v:stroke color="#3465a4" joinstyle="round" endcap="flat"/>
@@ -774,7 +840,7 @@
                 <wp:positionV relativeFrom="paragraph">
                   <wp:posOffset>45085</wp:posOffset>
                 </wp:positionV>
-                <wp:extent cx="3677920" cy="1544320"/>
+                <wp:extent cx="3679190" cy="1545590"/>
                 <wp:effectExtent l="0" t="0" r="0" b="0"/>
                 <wp:wrapNone/>
                 <wp:docPr id="6" name="Frame2"/>
@@ -785,7 +851,7 @@
                       <wps:spPr>
                         <a:xfrm>
                           <a:off x="0" y="0"/>
-                          <a:ext cx="3677400" cy="1543680"/>
+                          <a:ext cx="3678480" cy="1545120"/>
                         </a:xfrm>
                         <a:prstGeom prst="rect">
                           <a:avLst/>
@@ -842,7 +908,29 @@
                                 <w:sz w:val="40"/>
                                 <w:szCs w:val="40"/>
                               </w:rPr>
-                              <w:t>{project_title}</w:t>
+                              <w:t>{project_</w:t>
+                            </w:r>
+                            <w:r>
+                              <w:rPr>
+                                <w:rFonts w:cs="TH SarabunPSK" w:ascii="TH SarabunPSK" w:hAnsi="TH SarabunPSK"/>
+                                <w:b/>
+                                <w:bCs/>
+                                <w:color w:val="000000"/>
+                                <w:sz w:val="40"/>
+                                <w:szCs w:val="40"/>
+                              </w:rPr>
+                              <w:t>name</w:t>
+                            </w:r>
+                            <w:r>
+                              <w:rPr>
+                                <w:rFonts w:cs="TH SarabunPSK" w:ascii="TH SarabunPSK" w:hAnsi="TH SarabunPSK"/>
+                                <w:b/>
+                                <w:bCs/>
+                                <w:color w:val="000000"/>
+                                <w:sz w:val="40"/>
+                                <w:szCs w:val="40"/>
+                              </w:rPr>
+                              <w:t>}</w:t>
                             </w:r>
                           </w:p>
                           <w:p>
@@ -894,7 +982,7 @@
           </mc:Choice>
           <mc:Fallback>
             <w:pict>
-              <v:rect id="shape_0" ID="Frame2" fillcolor="white" stroked="f" style="position:absolute;margin-left:246pt;margin-top:3.55pt;width:289.5pt;height:121.5pt">
+              <v:rect id="shape_0" ID="Frame2" fillcolor="white" stroked="f" style="position:absolute;margin-left:246pt;margin-top:3.55pt;width:289.6pt;height:121.6pt">
                 <w10:wrap type="square"/>
                 <v:fill o:detectmouseclick="t" type="solid" color2="black"/>
                 <v:stroke color="#3465a4" joinstyle="round" endcap="flat"/>
@@ -937,7 +1025,29 @@
                           <w:sz w:val="40"/>
                           <w:szCs w:val="40"/>
                         </w:rPr>
-                        <w:t>{project_title}</w:t>
+                        <w:t>{project_</w:t>
+                      </w:r>
+                      <w:r>
+                        <w:rPr>
+                          <w:rFonts w:cs="TH SarabunPSK" w:ascii="TH SarabunPSK" w:hAnsi="TH SarabunPSK"/>
+                          <w:b/>
+                          <w:bCs/>
+                          <w:color w:val="000000"/>
+                          <w:sz w:val="40"/>
+                          <w:szCs w:val="40"/>
+                        </w:rPr>
+                        <w:t>name</w:t>
+                      </w:r>
+                      <w:r>
+                        <w:rPr>
+                          <w:rFonts w:cs="TH SarabunPSK" w:ascii="TH SarabunPSK" w:hAnsi="TH SarabunPSK"/>
+                          <w:b/>
+                          <w:bCs/>
+                          <w:color w:val="000000"/>
+                          <w:sz w:val="40"/>
+                          <w:szCs w:val="40"/>
+                        </w:rPr>
+                        <w:t>}</w:t>
                       </w:r>
                     </w:p>
                     <w:p>
@@ -1169,7 +1279,7 @@
                 <wp:positionV relativeFrom="paragraph">
                   <wp:posOffset>3175</wp:posOffset>
                 </wp:positionV>
-                <wp:extent cx="3774440" cy="1633855"/>
+                <wp:extent cx="3775710" cy="1635125"/>
                 <wp:effectExtent l="0" t="0" r="0" b="0"/>
                 <wp:wrapNone/>
                 <wp:docPr id="9" name="Image1"/>
@@ -1180,7 +1290,7 @@
                       <wps:spPr>
                         <a:xfrm>
                           <a:off x="0" y="0"/>
-                          <a:ext cx="3773880" cy="1633320"/>
+                          <a:ext cx="3774960" cy="1634400"/>
                         </a:xfrm>
                         <a:prstGeom prst="rect">
                           <a:avLst/>
@@ -1207,7 +1317,7 @@
           </mc:Choice>
           <mc:Fallback>
             <w:pict>
-              <v:rect id="shape_0" ID="Image1" fillcolor="#ffcc00" stroked="f" style="position:absolute;margin-left:242.2pt;margin-top:0.25pt;width:297.1pt;height:128.55pt">
+              <v:rect id="shape_0" ID="Image1" fillcolor="#ffcc00" stroked="f" style="position:absolute;margin-left:242.2pt;margin-top:0.25pt;width:297.2pt;height:128.65pt">
                 <w10:wrap type="none"/>
                 <v:fill o:detectmouseclick="t" type="solid" color2="#0033ff"/>
                 <v:stroke color="#3465a4" joinstyle="round" endcap="flat"/>
@@ -1226,7 +1336,7 @@
                 <wp:positionV relativeFrom="paragraph">
                   <wp:posOffset>45085</wp:posOffset>
                 </wp:positionV>
-                <wp:extent cx="3677920" cy="1544320"/>
+                <wp:extent cx="3679190" cy="1545590"/>
                 <wp:effectExtent l="0" t="0" r="0" b="0"/>
                 <wp:wrapNone/>
                 <wp:docPr id="10" name="Frame3"/>
@@ -1237,7 +1347,7 @@
                       <wps:spPr>
                         <a:xfrm>
                           <a:off x="0" y="0"/>
-                          <a:ext cx="3677400" cy="1543680"/>
+                          <a:ext cx="3678480" cy="1545120"/>
                         </a:xfrm>
                         <a:prstGeom prst="rect">
                           <a:avLst/>
@@ -1294,7 +1404,29 @@
                                 <w:sz w:val="40"/>
                                 <w:szCs w:val="40"/>
                               </w:rPr>
-                              <w:t>{project_title}</w:t>
+                              <w:t>{project_</w:t>
+                            </w:r>
+                            <w:r>
+                              <w:rPr>
+                                <w:rFonts w:cs="TH SarabunPSK" w:ascii="TH SarabunPSK" w:hAnsi="TH SarabunPSK"/>
+                                <w:b/>
+                                <w:bCs/>
+                                <w:color w:val="000000"/>
+                                <w:sz w:val="40"/>
+                                <w:szCs w:val="40"/>
+                              </w:rPr>
+                              <w:t>name</w:t>
+                            </w:r>
+                            <w:r>
+                              <w:rPr>
+                                <w:rFonts w:cs="TH SarabunPSK" w:ascii="TH SarabunPSK" w:hAnsi="TH SarabunPSK"/>
+                                <w:b/>
+                                <w:bCs/>
+                                <w:color w:val="000000"/>
+                                <w:sz w:val="40"/>
+                                <w:szCs w:val="40"/>
+                              </w:rPr>
+                              <w:t>}</w:t>
                             </w:r>
                           </w:p>
                           <w:p>
@@ -1346,7 +1478,7 @@
           </mc:Choice>
           <mc:Fallback>
             <w:pict>
-              <v:rect id="shape_0" ID="Frame3" fillcolor="white" stroked="f" style="position:absolute;margin-left:246pt;margin-top:3.55pt;width:289.5pt;height:121.5pt">
+              <v:rect id="shape_0" ID="Frame3" fillcolor="white" stroked="f" style="position:absolute;margin-left:246pt;margin-top:3.55pt;width:289.6pt;height:121.6pt">
                 <w10:wrap type="square"/>
                 <v:fill o:detectmouseclick="t" type="solid" color2="black"/>
                 <v:stroke color="#3465a4" joinstyle="round" endcap="flat"/>
@@ -1389,7 +1521,29 @@
                           <w:sz w:val="40"/>
                           <w:szCs w:val="40"/>
                         </w:rPr>
-                        <w:t>{project_title}</w:t>
+                        <w:t>{project_</w:t>
+                      </w:r>
+                      <w:r>
+                        <w:rPr>
+                          <w:rFonts w:cs="TH SarabunPSK" w:ascii="TH SarabunPSK" w:hAnsi="TH SarabunPSK"/>
+                          <w:b/>
+                          <w:bCs/>
+                          <w:color w:val="000000"/>
+                          <w:sz w:val="40"/>
+                          <w:szCs w:val="40"/>
+                        </w:rPr>
+                        <w:t>name</w:t>
+                      </w:r>
+                      <w:r>
+                        <w:rPr>
+                          <w:rFonts w:cs="TH SarabunPSK" w:ascii="TH SarabunPSK" w:hAnsi="TH SarabunPSK"/>
+                          <w:b/>
+                          <w:bCs/>
+                          <w:color w:val="000000"/>
+                          <w:sz w:val="40"/>
+                          <w:szCs w:val="40"/>
+                        </w:rPr>
+                        <w:t>}</w:t>
                       </w:r>
                     </w:p>
                     <w:p>
@@ -1499,39 +1653,9 @@
           <w:szCs w:val="32"/>
         </w:rPr>
         <w:tab/>
-      </w:r>
-      <w:r>
-        <w:rPr>
-          <w:rFonts w:cs="TH SarabunPSK" w:ascii="TH SarabunPSK" w:hAnsi="TH SarabunPSK"/>
-          <w:sz w:val="32"/>
-          <w:szCs w:val="32"/>
-        </w:rPr>
-        <w:t xml:space="preserve">{activity_image_caption_left_column} </w:t>
-      </w:r>
-      <w:r>
-        <w:rPr>
-          <w:rFonts w:cs="TH SarabunPSK" w:ascii="TH SarabunPSK" w:hAnsi="TH SarabunPSK"/>
-          <w:sz w:val="32"/>
-          <w:szCs w:val="32"/>
-        </w:rPr>
-        <w:t>{activity_image_caption_govt_left_column}</w:t>
+        <w:t>{activity_image_caption_left_column} {activity_image_caption_govt_left_column}</w:t>
         <w:tab/>
-      </w:r>
-      <w:r>
-        <w:rPr>
-          <w:rFonts w:cs="TH SarabunPSK" w:ascii="TH SarabunPSK" w:hAnsi="TH SarabunPSK"/>
-          <w:sz w:val="32"/>
-          <w:szCs w:val="32"/>
-        </w:rPr>
-        <w:t xml:space="preserve">{activity_image_caption_right_column} </w:t>
-      </w:r>
-      <w:r>
-        <w:rPr>
-          <w:rFonts w:cs="TH SarabunPSK" w:ascii="TH SarabunPSK" w:hAnsi="TH SarabunPSK"/>
-          <w:sz w:val="32"/>
-          <w:szCs w:val="32"/>
-        </w:rPr>
-        <w:t>{activity_image_caption_govt_right_column}{/images}</w:t>
+        <w:t>{activity_image_caption_right_column} {activity_image_caption_govt_right_column}{/images}</w:t>
       </w:r>
     </w:p>
     <w:p>

</xml_diff>

<commit_message>
Fix duplicate date and order of fields
</commit_message>
<xml_diff>
--- a/docx templates/activity images template.docx
+++ b/docx templates/activity images template.docx
@@ -2085,6 +2085,47 @@
                 <w:szCs w:val="32"/>
               </w:rPr>
               <w:br/>
+            </w:r>
+            <w:r>
+              <w:rPr>
+                <w:rFonts w:ascii="TH SarabunPSK" w:hAnsi="TH SarabunPSK" w:cs="TH SarabunPSK"/>
+                <w:sz w:val="32"/>
+                <w:szCs w:val="32"/>
+              </w:rPr>
+              <w:t>{</w:t>
+            </w:r>
+            <w:proofErr w:type="spellStart"/>
+            <w:r>
+              <w:rPr>
+                <w:rFonts w:ascii="TH SarabunPSK" w:hAnsi="TH SarabunPSK" w:cs="TH SarabunPSK"/>
+                <w:sz w:val="32"/>
+                <w:szCs w:val="32"/>
+              </w:rPr>
+              <w:t>activity_image_caption_govt_left_column</w:t>
+            </w:r>
+            <w:proofErr w:type="spellEnd"/>
+            <w:r>
+              <w:rPr>
+                <w:rFonts w:ascii="TH SarabunPSK" w:hAnsi="TH SarabunPSK" w:cs="TH SarabunPSK"/>
+                <w:sz w:val="32"/>
+                <w:szCs w:val="32"/>
+              </w:rPr>
+              <w:t>}</w:t>
+            </w:r>
+            <w:r>
+              <w:rPr>
+                <w:rFonts w:ascii="TH SarabunPSK" w:hAnsi="TH SarabunPSK" w:cs="TH SarabunPSK"/>
+                <w:sz w:val="32"/>
+                <w:szCs w:val="32"/>
+              </w:rPr>
+              <w:t xml:space="preserve"> - </w:t>
+            </w:r>
+            <w:r>
+              <w:rPr>
+                <w:rFonts w:ascii="TH SarabunPSK" w:hAnsi="TH SarabunPSK" w:cs="TH SarabunPSK"/>
+                <w:sz w:val="32"/>
+                <w:szCs w:val="32"/>
+              </w:rPr>
               <w:t>{</w:t>
             </w:r>
             <w:proofErr w:type="spellStart"/>
@@ -2113,34 +2154,6 @@
               </w:rPr>
               <w:br/>
             </w:r>
-            <w:r>
-              <w:rPr>
-                <w:rFonts w:ascii="TH SarabunPSK" w:hAnsi="TH SarabunPSK" w:cs="TH SarabunPSK"/>
-                <w:sz w:val="32"/>
-                <w:szCs w:val="32"/>
-              </w:rPr>
-              <w:t>{</w:t>
-            </w:r>
-            <w:proofErr w:type="spellStart"/>
-            <w:r>
-              <w:rPr>
-                <w:rFonts w:ascii="TH SarabunPSK" w:hAnsi="TH SarabunPSK" w:cs="TH SarabunPSK"/>
-                <w:sz w:val="32"/>
-                <w:szCs w:val="32"/>
-              </w:rPr>
-              <w:t>activity_image_caption_govt_left_column</w:t>
-            </w:r>
-            <w:proofErr w:type="spellEnd"/>
-            <w:r>
-              <w:rPr>
-                <w:rFonts w:ascii="TH SarabunPSK" w:hAnsi="TH SarabunPSK" w:cs="TH SarabunPSK"/>
-                <w:sz w:val="32"/>
-                <w:szCs w:val="32"/>
-              </w:rPr>
-              <w:t>}</w:t>
-            </w:r>
-            <w:bookmarkStart w:id="2" w:name="_GoBack"/>
-            <w:bookmarkEnd w:id="2"/>
           </w:p>
         </w:tc>
         <w:tc>
@@ -2210,6 +2223,47 @@
                 <w:szCs w:val="32"/>
               </w:rPr>
               <w:br/>
+            </w:r>
+            <w:r>
+              <w:rPr>
+                <w:rFonts w:ascii="TH SarabunPSK" w:hAnsi="TH SarabunPSK" w:cs="TH SarabunPSK"/>
+                <w:sz w:val="32"/>
+                <w:szCs w:val="32"/>
+              </w:rPr>
+              <w:t>{</w:t>
+            </w:r>
+            <w:proofErr w:type="spellStart"/>
+            <w:r>
+              <w:rPr>
+                <w:rFonts w:ascii="TH SarabunPSK" w:hAnsi="TH SarabunPSK" w:cs="TH SarabunPSK"/>
+                <w:sz w:val="32"/>
+                <w:szCs w:val="32"/>
+              </w:rPr>
+              <w:t>activity_image_caption_govt_right_column</w:t>
+            </w:r>
+            <w:proofErr w:type="spellEnd"/>
+            <w:r>
+              <w:rPr>
+                <w:rFonts w:ascii="TH SarabunPSK" w:hAnsi="TH SarabunPSK" w:cs="TH SarabunPSK"/>
+                <w:sz w:val="32"/>
+                <w:szCs w:val="32"/>
+              </w:rPr>
+              <w:t>}</w:t>
+            </w:r>
+            <w:r>
+              <w:rPr>
+                <w:rFonts w:ascii="TH SarabunPSK" w:hAnsi="TH SarabunPSK" w:cs="TH SarabunPSK"/>
+                <w:sz w:val="32"/>
+                <w:szCs w:val="32"/>
+              </w:rPr>
+              <w:t xml:space="preserve"> - </w:t>
+            </w:r>
+            <w:r>
+              <w:rPr>
+                <w:rFonts w:ascii="TH SarabunPSK" w:hAnsi="TH SarabunPSK" w:cs="TH SarabunPSK"/>
+                <w:sz w:val="32"/>
+                <w:szCs w:val="32"/>
+              </w:rPr>
               <w:t>{</w:t>
             </w:r>
             <w:proofErr w:type="spellStart"/>
@@ -2230,6 +2284,8 @@
               </w:rPr>
               <w:t>}</w:t>
             </w:r>
+            <w:bookmarkStart w:id="2" w:name="_GoBack"/>
+            <w:bookmarkEnd w:id="2"/>
             <w:r>
               <w:rPr>
                 <w:rFonts w:ascii="TH SarabunPSK" w:hAnsi="TH SarabunPSK" w:cs="TH SarabunPSK"/>
@@ -2237,25 +2293,6 @@
                 <w:szCs w:val="32"/>
               </w:rPr>
               <w:br/>
-              <w:t>{</w:t>
-            </w:r>
-            <w:proofErr w:type="spellStart"/>
-            <w:r>
-              <w:rPr>
-                <w:rFonts w:ascii="TH SarabunPSK" w:hAnsi="TH SarabunPSK" w:cs="TH SarabunPSK"/>
-                <w:sz w:val="32"/>
-                <w:szCs w:val="32"/>
-              </w:rPr>
-              <w:t>activity_image_caption_govt_right_column</w:t>
-            </w:r>
-            <w:proofErr w:type="spellEnd"/>
-            <w:r>
-              <w:rPr>
-                <w:rFonts w:ascii="TH SarabunPSK" w:hAnsi="TH SarabunPSK" w:cs="TH SarabunPSK"/>
-                <w:sz w:val="32"/>
-                <w:szCs w:val="32"/>
-              </w:rPr>
-              <w:t>}</w:t>
             </w:r>
           </w:p>
         </w:tc>

</xml_diff>

<commit_message>
remove hyphen add soft break
</commit_message>
<xml_diff>
--- a/docx templates/activity images template.docx
+++ b/docx templates/activity images template.docx
@@ -86,7 +86,6 @@
                               <w:spacing w:after="0" w:line="228" w:lineRule="auto"/>
                               <w:jc w:val="center"/>
                             </w:pPr>
-                            <w:proofErr w:type="spellStart"/>
                             <w:r>
                               <w:rPr>
                                 <w:rFonts w:ascii="TH SarabunPSK" w:hAnsi="TH SarabunPSK" w:cs="TH SarabunPSK"/>
@@ -98,7 +97,6 @@
                               </w:rPr>
                               <w:t>รูปภาพกิจกรรมของอาสาสมัคร</w:t>
                             </w:r>
-                            <w:proofErr w:type="spellEnd"/>
                           </w:p>
                           <w:p>
                             <w:pPr>
@@ -115,19 +113,7 @@
                                 <w:sz w:val="40"/>
                                 <w:szCs w:val="40"/>
                               </w:rPr>
-                              <w:t>{</w:t>
-                            </w:r>
-                            <w:proofErr w:type="spellStart"/>
-                            <w:r>
-                              <w:rPr>
-                                <w:rFonts w:ascii="TH SarabunPSK" w:hAnsi="TH SarabunPSK" w:cs="TH SarabunPSK"/>
-                                <w:b/>
-                                <w:bCs/>
-                                <w:color w:val="000000"/>
-                                <w:sz w:val="40"/>
-                                <w:szCs w:val="40"/>
-                              </w:rPr>
-                              <w:t>project_</w:t>
+                              <w:t>{project_</w:t>
                             </w:r>
                             <w:bookmarkStart w:id="0" w:name="__DdeLink__649_3386937499"/>
                             <w:r>
@@ -142,7 +128,6 @@
                               <w:t>title</w:t>
                             </w:r>
                             <w:bookmarkEnd w:id="0"/>
-                            <w:proofErr w:type="spellEnd"/>
                             <w:r>
                               <w:rPr>
                                 <w:rFonts w:ascii="TH SarabunPSK" w:hAnsi="TH SarabunPSK" w:cs="TH SarabunPSK"/>
@@ -170,31 +155,7 @@
                                 <w:sz w:val="40"/>
                                 <w:szCs w:val="40"/>
                               </w:rPr>
-                              <w:t>{</w:t>
-                            </w:r>
-                            <w:proofErr w:type="spellStart"/>
-                            <w:r>
-                              <w:rPr>
-                                <w:rFonts w:ascii="TH SarabunPSK" w:hAnsi="TH SarabunPSK" w:cs="TH SarabunPSK"/>
-                                <w:b/>
-                                <w:bCs/>
-                                <w:color w:val="000000"/>
-                                <w:sz w:val="40"/>
-                                <w:szCs w:val="40"/>
-                              </w:rPr>
-                              <w:t>person_name_en</w:t>
-                            </w:r>
-                            <w:proofErr w:type="spellEnd"/>
-                            <w:r>
-                              <w:rPr>
-                                <w:rFonts w:ascii="TH SarabunPSK" w:hAnsi="TH SarabunPSK" w:cs="TH SarabunPSK"/>
-                                <w:b/>
-                                <w:bCs/>
-                                <w:color w:val="000000"/>
-                                <w:sz w:val="40"/>
-                                <w:szCs w:val="40"/>
-                              </w:rPr>
-                              <w:t>}</w:t>
+                              <w:t>{person_name_en}</w:t>
                             </w:r>
                           </w:p>
                           <w:p>
@@ -210,27 +171,7 @@
                                 <w:sz w:val="36"/>
                                 <w:szCs w:val="36"/>
                               </w:rPr>
-                              <w:t>({</w:t>
-                            </w:r>
-                            <w:proofErr w:type="spellStart"/>
-                            <w:r>
-                              <w:rPr>
-                                <w:rFonts w:ascii="TH SarabunPSK" w:hAnsi="TH SarabunPSK" w:cs="TH SarabunPSK"/>
-                                <w:color w:val="000000"/>
-                                <w:sz w:val="36"/>
-                                <w:szCs w:val="36"/>
-                              </w:rPr>
-                              <w:t>person_name</w:t>
-                            </w:r>
-                            <w:proofErr w:type="spellEnd"/>
-                            <w:r>
-                              <w:rPr>
-                                <w:rFonts w:ascii="TH SarabunPSK" w:hAnsi="TH SarabunPSK" w:cs="TH SarabunPSK"/>
-                                <w:color w:val="000000"/>
-                                <w:sz w:val="36"/>
-                                <w:szCs w:val="36"/>
-                              </w:rPr>
-                              <w:t>})</w:t>
+                              <w:t>({person_name})</w:t>
                             </w:r>
                           </w:p>
                         </w:txbxContent>
@@ -255,7 +196,6 @@
                         <w:spacing w:after="0" w:line="228" w:lineRule="auto"/>
                         <w:jc w:val="center"/>
                       </w:pPr>
-                      <w:proofErr w:type="spellStart"/>
                       <w:r>
                         <w:rPr>
                           <w:rFonts w:ascii="TH SarabunPSK" w:hAnsi="TH SarabunPSK" w:cs="TH SarabunPSK"/>
@@ -267,7 +207,6 @@
                         </w:rPr>
                         <w:t>รูปภาพกิจกรรมของอาสาสมัคร</w:t>
                       </w:r>
-                      <w:proofErr w:type="spellEnd"/>
                     </w:p>
                     <w:p>
                       <w:pPr>
@@ -284,19 +223,7 @@
                           <w:sz w:val="40"/>
                           <w:szCs w:val="40"/>
                         </w:rPr>
-                        <w:t>{</w:t>
-                      </w:r>
-                      <w:proofErr w:type="spellStart"/>
-                      <w:r>
-                        <w:rPr>
-                          <w:rFonts w:ascii="TH SarabunPSK" w:hAnsi="TH SarabunPSK" w:cs="TH SarabunPSK"/>
-                          <w:b/>
-                          <w:bCs/>
-                          <w:color w:val="000000"/>
-                          <w:sz w:val="40"/>
-                          <w:szCs w:val="40"/>
-                        </w:rPr>
-                        <w:t>project_</w:t>
+                        <w:t>{project_</w:t>
                       </w:r>
                       <w:bookmarkStart w:id="1" w:name="__DdeLink__649_3386937499"/>
                       <w:r>
@@ -311,7 +238,6 @@
                         <w:t>title</w:t>
                       </w:r>
                       <w:bookmarkEnd w:id="1"/>
-                      <w:proofErr w:type="spellEnd"/>
                       <w:r>
                         <w:rPr>
                           <w:rFonts w:ascii="TH SarabunPSK" w:hAnsi="TH SarabunPSK" w:cs="TH SarabunPSK"/>
@@ -339,31 +265,7 @@
                           <w:sz w:val="40"/>
                           <w:szCs w:val="40"/>
                         </w:rPr>
-                        <w:t>{</w:t>
-                      </w:r>
-                      <w:proofErr w:type="spellStart"/>
-                      <w:r>
-                        <w:rPr>
-                          <w:rFonts w:ascii="TH SarabunPSK" w:hAnsi="TH SarabunPSK" w:cs="TH SarabunPSK"/>
-                          <w:b/>
-                          <w:bCs/>
-                          <w:color w:val="000000"/>
-                          <w:sz w:val="40"/>
-                          <w:szCs w:val="40"/>
-                        </w:rPr>
-                        <w:t>person_name_en</w:t>
-                      </w:r>
-                      <w:proofErr w:type="spellEnd"/>
-                      <w:r>
-                        <w:rPr>
-                          <w:rFonts w:ascii="TH SarabunPSK" w:hAnsi="TH SarabunPSK" w:cs="TH SarabunPSK"/>
-                          <w:b/>
-                          <w:bCs/>
-                          <w:color w:val="000000"/>
-                          <w:sz w:val="40"/>
-                          <w:szCs w:val="40"/>
-                        </w:rPr>
-                        <w:t>}</w:t>
+                        <w:t>{person_name_en}</w:t>
                       </w:r>
                     </w:p>
                     <w:p>
@@ -379,27 +281,7 @@
                           <w:sz w:val="36"/>
                           <w:szCs w:val="36"/>
                         </w:rPr>
-                        <w:t>({</w:t>
-                      </w:r>
-                      <w:proofErr w:type="spellStart"/>
-                      <w:r>
-                        <w:rPr>
-                          <w:rFonts w:ascii="TH SarabunPSK" w:hAnsi="TH SarabunPSK" w:cs="TH SarabunPSK"/>
-                          <w:color w:val="000000"/>
-                          <w:sz w:val="36"/>
-                          <w:szCs w:val="36"/>
-                        </w:rPr>
-                        <w:t>person_name</w:t>
-                      </w:r>
-                      <w:proofErr w:type="spellEnd"/>
-                      <w:r>
-                        <w:rPr>
-                          <w:rFonts w:ascii="TH SarabunPSK" w:hAnsi="TH SarabunPSK" w:cs="TH SarabunPSK"/>
-                          <w:color w:val="000000"/>
-                          <w:sz w:val="36"/>
-                          <w:szCs w:val="36"/>
-                        </w:rPr>
-                        <w:t>})</w:t>
+                        <w:t>({person_name})</w:t>
                       </w:r>
                     </w:p>
                   </w:txbxContent>
@@ -473,23 +355,13 @@
         </w:rPr>
         <w:tab/>
       </w:r>
-      <w:proofErr w:type="spellStart"/>
-      <w:r>
-        <w:rPr>
-          <w:rFonts w:ascii="TH SarabunPSK" w:hAnsi="TH SarabunPSK" w:cs="TH SarabunPSK"/>
-          <w:sz w:val="32"/>
-          <w:szCs w:val="32"/>
-        </w:rPr>
-        <w:t>สัญชาติ</w:t>
-      </w:r>
-      <w:proofErr w:type="spellEnd"/>
-      <w:r>
-        <w:rPr>
-          <w:rFonts w:ascii="TH SarabunPSK" w:hAnsi="TH SarabunPSK" w:cs="TH SarabunPSK"/>
-          <w:sz w:val="32"/>
-          <w:szCs w:val="32"/>
-        </w:rPr>
-        <w:t xml:space="preserve"> </w:t>
+      <w:r>
+        <w:rPr>
+          <w:rFonts w:ascii="TH SarabunPSK" w:hAnsi="TH SarabunPSK" w:cs="TH SarabunPSK"/>
+          <w:sz w:val="32"/>
+          <w:szCs w:val="32"/>
+        </w:rPr>
+        <w:t xml:space="preserve">สัญชาติ </w:t>
       </w:r>
       <w:r>
         <w:rPr>
@@ -499,9 +371,16 @@
           <w:sz w:val="32"/>
           <w:szCs w:val="32"/>
         </w:rPr>
-        <w:t>{</w:t>
-      </w:r>
-      <w:proofErr w:type="spellStart"/>
+        <w:t>{person_nationality}</w:t>
+      </w:r>
+      <w:r>
+        <w:rPr>
+          <w:rFonts w:ascii="TH SarabunPSK" w:hAnsi="TH SarabunPSK" w:cs="TH SarabunPSK"/>
+          <w:sz w:val="32"/>
+          <w:szCs w:val="32"/>
+        </w:rPr>
+        <w:t xml:space="preserve"> เลขที่หนังสือเดินทาง </w:t>
+      </w:r>
       <w:r>
         <w:rPr>
           <w:rFonts w:ascii="TH SarabunPSK" w:hAnsi="TH SarabunPSK" w:cs="TH SarabunPSK"/>
@@ -510,76 +389,7 @@
           <w:sz w:val="32"/>
           <w:szCs w:val="32"/>
         </w:rPr>
-        <w:t>person_nationality</w:t>
-      </w:r>
-      <w:proofErr w:type="spellEnd"/>
-      <w:r>
-        <w:rPr>
-          <w:rFonts w:ascii="TH SarabunPSK" w:hAnsi="TH SarabunPSK" w:cs="TH SarabunPSK"/>
-          <w:b/>
-          <w:bCs/>
-          <w:sz w:val="32"/>
-          <w:szCs w:val="32"/>
-        </w:rPr>
-        <w:t>}</w:t>
-      </w:r>
-      <w:r>
-        <w:rPr>
-          <w:rFonts w:ascii="TH SarabunPSK" w:hAnsi="TH SarabunPSK" w:cs="TH SarabunPSK"/>
-          <w:sz w:val="32"/>
-          <w:szCs w:val="32"/>
-        </w:rPr>
-        <w:t xml:space="preserve"> </w:t>
-      </w:r>
-      <w:proofErr w:type="spellStart"/>
-      <w:r>
-        <w:rPr>
-          <w:rFonts w:ascii="TH SarabunPSK" w:hAnsi="TH SarabunPSK" w:cs="TH SarabunPSK"/>
-          <w:sz w:val="32"/>
-          <w:szCs w:val="32"/>
-        </w:rPr>
-        <w:t>เลขที่หนังสือเดินทาง</w:t>
-      </w:r>
-      <w:proofErr w:type="spellEnd"/>
-      <w:r>
-        <w:rPr>
-          <w:rFonts w:ascii="TH SarabunPSK" w:hAnsi="TH SarabunPSK" w:cs="TH SarabunPSK"/>
-          <w:sz w:val="32"/>
-          <w:szCs w:val="32"/>
-        </w:rPr>
-        <w:t xml:space="preserve"> </w:t>
-      </w:r>
-      <w:r>
-        <w:rPr>
-          <w:rFonts w:ascii="TH SarabunPSK" w:hAnsi="TH SarabunPSK" w:cs="TH SarabunPSK"/>
-          <w:b/>
-          <w:bCs/>
-          <w:sz w:val="32"/>
-          <w:szCs w:val="32"/>
-        </w:rPr>
-        <w:t>{</w:t>
-      </w:r>
-      <w:proofErr w:type="spellStart"/>
-      <w:r>
-        <w:rPr>
-          <w:rFonts w:ascii="TH SarabunPSK" w:hAnsi="TH SarabunPSK" w:cs="TH SarabunPSK"/>
-          <w:b/>
-          <w:bCs/>
-          <w:sz w:val="32"/>
-          <w:szCs w:val="32"/>
-        </w:rPr>
-        <w:t>person_passport_number</w:t>
-      </w:r>
-      <w:proofErr w:type="spellEnd"/>
-      <w:r>
-        <w:rPr>
-          <w:rFonts w:ascii="TH SarabunPSK" w:hAnsi="TH SarabunPSK" w:cs="TH SarabunPSK"/>
-          <w:b/>
-          <w:bCs/>
-          <w:sz w:val="32"/>
-          <w:szCs w:val="32"/>
-        </w:rPr>
-        <w:t>}</w:t>
+        <w:t>{person_passport_number}</w:t>
       </w:r>
     </w:p>
     <w:p>
@@ -602,24 +412,7 @@
           <w:szCs w:val="32"/>
         </w:rPr>
         <w:tab/>
-      </w:r>
-      <w:proofErr w:type="spellStart"/>
-      <w:r>
-        <w:rPr>
-          <w:rFonts w:ascii="TH SarabunPSK" w:hAnsi="TH SarabunPSK" w:cs="TH SarabunPSK"/>
-          <w:sz w:val="32"/>
-          <w:szCs w:val="32"/>
-        </w:rPr>
-        <w:t>เลขที่ใบอนุญาตทำงาน</w:t>
-      </w:r>
-      <w:proofErr w:type="spellEnd"/>
-      <w:r>
-        <w:rPr>
-          <w:rFonts w:ascii="TH SarabunPSK" w:hAnsi="TH SarabunPSK" w:cs="TH SarabunPSK"/>
-          <w:sz w:val="32"/>
-          <w:szCs w:val="32"/>
-        </w:rPr>
-        <w:t xml:space="preserve"> </w:t>
+        <w:t xml:space="preserve">เลขที่ใบอนุญาตทำงาน </w:t>
       </w:r>
       <w:r>
         <w:rPr>
@@ -629,9 +422,16 @@
           <w:sz w:val="32"/>
           <w:szCs w:val="32"/>
         </w:rPr>
-        <w:t>{</w:t>
-      </w:r>
-      <w:proofErr w:type="spellStart"/>
+        <w:t>{person_work_number}</w:t>
+      </w:r>
+      <w:r>
+        <w:rPr>
+          <w:rFonts w:ascii="TH SarabunPSK" w:hAnsi="TH SarabunPSK" w:cs="TH SarabunPSK"/>
+          <w:sz w:val="32"/>
+          <w:szCs w:val="32"/>
+        </w:rPr>
+        <w:t xml:space="preserve"> ทำงานในตำแหน่ง </w:t>
+      </w:r>
       <w:r>
         <w:rPr>
           <w:rFonts w:ascii="TH SarabunPSK" w:hAnsi="TH SarabunPSK" w:cs="TH SarabunPSK"/>
@@ -640,76 +440,7 @@
           <w:sz w:val="32"/>
           <w:szCs w:val="32"/>
         </w:rPr>
-        <w:t>person_work_number</w:t>
-      </w:r>
-      <w:proofErr w:type="spellEnd"/>
-      <w:r>
-        <w:rPr>
-          <w:rFonts w:ascii="TH SarabunPSK" w:hAnsi="TH SarabunPSK" w:cs="TH SarabunPSK"/>
-          <w:b/>
-          <w:bCs/>
-          <w:sz w:val="32"/>
-          <w:szCs w:val="32"/>
-        </w:rPr>
-        <w:t>}</w:t>
-      </w:r>
-      <w:r>
-        <w:rPr>
-          <w:rFonts w:ascii="TH SarabunPSK" w:hAnsi="TH SarabunPSK" w:cs="TH SarabunPSK"/>
-          <w:sz w:val="32"/>
-          <w:szCs w:val="32"/>
-        </w:rPr>
-        <w:t xml:space="preserve"> </w:t>
-      </w:r>
-      <w:proofErr w:type="spellStart"/>
-      <w:r>
-        <w:rPr>
-          <w:rFonts w:ascii="TH SarabunPSK" w:hAnsi="TH SarabunPSK" w:cs="TH SarabunPSK"/>
-          <w:sz w:val="32"/>
-          <w:szCs w:val="32"/>
-        </w:rPr>
-        <w:t>ทำงานในตำแหน่ง</w:t>
-      </w:r>
-      <w:proofErr w:type="spellEnd"/>
-      <w:r>
-        <w:rPr>
-          <w:rFonts w:ascii="TH SarabunPSK" w:hAnsi="TH SarabunPSK" w:cs="TH SarabunPSK"/>
-          <w:sz w:val="32"/>
-          <w:szCs w:val="32"/>
-        </w:rPr>
-        <w:t xml:space="preserve"> </w:t>
-      </w:r>
-      <w:r>
-        <w:rPr>
-          <w:rFonts w:ascii="TH SarabunPSK" w:hAnsi="TH SarabunPSK" w:cs="TH SarabunPSK"/>
-          <w:b/>
-          <w:bCs/>
-          <w:sz w:val="32"/>
-          <w:szCs w:val="32"/>
-        </w:rPr>
-        <w:t>{</w:t>
-      </w:r>
-      <w:proofErr w:type="spellStart"/>
-      <w:r>
-        <w:rPr>
-          <w:rFonts w:ascii="TH SarabunPSK" w:hAnsi="TH SarabunPSK" w:cs="TH SarabunPSK"/>
-          <w:b/>
-          <w:bCs/>
-          <w:sz w:val="32"/>
-          <w:szCs w:val="32"/>
-        </w:rPr>
-        <w:t>person_job_title</w:t>
-      </w:r>
-      <w:proofErr w:type="spellEnd"/>
-      <w:r>
-        <w:rPr>
-          <w:rFonts w:ascii="TH SarabunPSK" w:hAnsi="TH SarabunPSK" w:cs="TH SarabunPSK"/>
-          <w:b/>
-          <w:bCs/>
-          <w:sz w:val="32"/>
-          <w:szCs w:val="32"/>
-        </w:rPr>
-        <w:t>}</w:t>
+        <w:t>{person_job_title}</w:t>
       </w:r>
     </w:p>
     <w:p>
@@ -732,24 +463,7 @@
           <w:szCs w:val="32"/>
         </w:rPr>
         <w:tab/>
-      </w:r>
-      <w:proofErr w:type="spellStart"/>
-      <w:r>
-        <w:rPr>
-          <w:rFonts w:ascii="TH SarabunPSK" w:hAnsi="TH SarabunPSK" w:cs="TH SarabunPSK"/>
-          <w:sz w:val="32"/>
-          <w:szCs w:val="32"/>
-        </w:rPr>
-        <w:t>ที่อยู่ในประเทศไทย</w:t>
-      </w:r>
-      <w:proofErr w:type="spellEnd"/>
-      <w:r>
-        <w:rPr>
-          <w:rFonts w:ascii="TH SarabunPSK" w:hAnsi="TH SarabunPSK" w:cs="TH SarabunPSK"/>
-          <w:sz w:val="32"/>
-          <w:szCs w:val="32"/>
-        </w:rPr>
-        <w:t xml:space="preserve"> </w:t>
+        <w:t xml:space="preserve">ที่อยู่ในประเทศไทย </w:t>
       </w:r>
       <w:r>
         <w:rPr>
@@ -759,29 +473,7 @@
           <w:sz w:val="32"/>
           <w:szCs w:val="32"/>
         </w:rPr>
-        <w:t>{</w:t>
-      </w:r>
-      <w:proofErr w:type="spellStart"/>
-      <w:r>
-        <w:rPr>
-          <w:rFonts w:ascii="TH SarabunPSK" w:hAnsi="TH SarabunPSK" w:cs="TH SarabunPSK"/>
-          <w:b/>
-          <w:bCs/>
-          <w:sz w:val="32"/>
-          <w:szCs w:val="32"/>
-        </w:rPr>
-        <w:t>person_home_address</w:t>
-      </w:r>
-      <w:proofErr w:type="spellEnd"/>
-      <w:r>
-        <w:rPr>
-          <w:rFonts w:ascii="TH SarabunPSK" w:hAnsi="TH SarabunPSK" w:cs="TH SarabunPSK"/>
-          <w:b/>
-          <w:bCs/>
-          <w:sz w:val="32"/>
-          <w:szCs w:val="32"/>
-        </w:rPr>
-        <w:t>}</w:t>
+        <w:t>{person_home_address}</w:t>
       </w:r>
     </w:p>
     <w:p>
@@ -796,7 +488,6 @@
           <w:szCs w:val="32"/>
         </w:rPr>
       </w:pPr>
-      <w:proofErr w:type="spellStart"/>
       <w:r>
         <w:rPr>
           <w:rFonts w:ascii="TH SarabunPSK" w:hAnsi="TH SarabunPSK" w:cs="TH SarabunPSK"/>
@@ -805,7 +496,6 @@
         </w:rPr>
         <w:t>ลักษณะของงานและหน้าที่ความรับผิดชอบ</w:t>
       </w:r>
-      <w:proofErr w:type="spellEnd"/>
     </w:p>
     <w:p>
       <w:pPr>
@@ -829,29 +519,7 @@
           <w:sz w:val="32"/>
           <w:szCs w:val="32"/>
         </w:rPr>
-        <w:t>{</w:t>
-      </w:r>
-      <w:proofErr w:type="spellStart"/>
-      <w:r>
-        <w:rPr>
-          <w:rFonts w:ascii="TH SarabunPSK" w:hAnsi="TH SarabunPSK" w:cs="TH SarabunPSK"/>
-          <w:b/>
-          <w:bCs/>
-          <w:sz w:val="32"/>
-          <w:szCs w:val="32"/>
-        </w:rPr>
-        <w:t>person_job_description</w:t>
-      </w:r>
-      <w:proofErr w:type="spellEnd"/>
-      <w:r>
-        <w:rPr>
-          <w:rFonts w:ascii="TH SarabunPSK" w:hAnsi="TH SarabunPSK" w:cs="TH SarabunPSK"/>
-          <w:b/>
-          <w:bCs/>
-          <w:sz w:val="32"/>
-          <w:szCs w:val="32"/>
-        </w:rPr>
-        <w:t>}</w:t>
+        <w:t>{person_job_description}</w:t>
       </w:r>
     </w:p>
     <w:p>
@@ -893,8 +561,7 @@
         </w:rPr>
         <w:t>{</w:t>
       </w:r>
-      <w:bookmarkStart w:id="1" w:name="__DdeLink__363_1936206335"/>
-      <w:proofErr w:type="spellStart"/>
+      <w:bookmarkStart w:id="2" w:name="__DdeLink__363_1936206335"/>
       <w:r>
         <w:rPr>
           <w:rFonts w:ascii="TH SarabunPSK" w:hAnsi="TH SarabunPSK" w:cs="TH SarabunPSK"/>
@@ -905,8 +572,7 @@
         </w:rPr>
         <w:t>project_title</w:t>
       </w:r>
-      <w:bookmarkEnd w:id="1"/>
-      <w:proofErr w:type="spellEnd"/>
+      <w:bookmarkEnd w:id="2"/>
       <w:r>
         <w:rPr>
           <w:rFonts w:ascii="TH SarabunPSK" w:hAnsi="TH SarabunPSK" w:cs="TH SarabunPSK"/>
@@ -923,25 +589,7 @@
           <w:sz w:val="32"/>
           <w:szCs w:val="32"/>
         </w:rPr>
-        <w:t>{#activities}{#</w:t>
-      </w:r>
-      <w:proofErr w:type="spellStart"/>
-      <w:r>
-        <w:rPr>
-          <w:rFonts w:ascii="TH SarabunPSK" w:hAnsi="TH SarabunPSK" w:cs="TH SarabunPSK"/>
-          <w:sz w:val="32"/>
-          <w:szCs w:val="32"/>
-        </w:rPr>
-        <w:t>activity_has_header</w:t>
-      </w:r>
-      <w:proofErr w:type="spellEnd"/>
-      <w:r>
-        <w:rPr>
-          <w:rFonts w:ascii="TH SarabunPSK" w:hAnsi="TH SarabunPSK" w:cs="TH SarabunPSK"/>
-          <w:sz w:val="32"/>
-          <w:szCs w:val="32"/>
-        </w:rPr>
-        <w:t>}</w:t>
+        <w:t>{#activities}{#activity_has_header}</w:t>
       </w:r>
       <w:r>
         <w:br w:type="page"/>
@@ -1028,7 +676,6 @@
                               <w:spacing w:after="0" w:line="228" w:lineRule="auto"/>
                               <w:jc w:val="center"/>
                             </w:pPr>
-                            <w:proofErr w:type="spellStart"/>
                             <w:r>
                               <w:rPr>
                                 <w:rFonts w:ascii="TH SarabunPSK" w:hAnsi="TH SarabunPSK" w:cs="TH SarabunPSK"/>
@@ -1039,49 +686,6 @@
                                 <w:szCs w:val="64"/>
                               </w:rPr>
                               <w:t>รูปภาพกิจกรรมของอาสาสมัคร</w:t>
-                            </w:r>
-                            <w:proofErr w:type="spellEnd"/>
-                          </w:p>
-                          <w:p>
-                            <w:pPr>
-                              <w:pStyle w:val="FrameContents"/>
-                              <w:spacing w:after="0" w:line="228" w:lineRule="auto"/>
-                              <w:jc w:val="center"/>
-                            </w:pPr>
-                            <w:r>
-                              <w:rPr>
-                                <w:rFonts w:ascii="TH SarabunPSK" w:hAnsi="TH SarabunPSK" w:cs="TH SarabunPSK"/>
-                                <w:b/>
-                                <w:bCs/>
-                                <w:color w:val="000000"/>
-                                <w:sz w:val="40"/>
-                                <w:szCs w:val="40"/>
-                              </w:rPr>
-                              <w:t>{</w:t>
-                            </w:r>
-                            <w:proofErr w:type="spellStart"/>
-                            <w:r>
-                              <w:rPr>
-                                <w:rFonts w:ascii="TH SarabunPSK" w:hAnsi="TH SarabunPSK" w:cs="TH SarabunPSK"/>
-                                <w:b/>
-                                <w:bCs/>
-                                <w:color w:val="000000"/>
-                                <w:sz w:val="40"/>
-                                <w:szCs w:val="40"/>
-                              </w:rPr>
-                              <w:t>project_title</w:t>
-                            </w:r>
-                            <w:proofErr w:type="spellEnd"/>
-                            <w:r>
-                              <w:rPr>
-                                <w:rFonts w:ascii="TH SarabunPSK" w:hAnsi="TH SarabunPSK" w:cs="TH SarabunPSK"/>
-                                <w:b/>
-                                <w:bCs/>
-                                <w:color w:val="000000"/>
-                                <w:sz w:val="40"/>
-                                <w:szCs w:val="40"/>
-                              </w:rPr>
-                              <w:t>}</w:t>
                             </w:r>
                           </w:p>
                           <w:p>
@@ -1099,9 +703,15 @@
                                 <w:sz w:val="40"/>
                                 <w:szCs w:val="40"/>
                               </w:rPr>
-                              <w:t>{</w:t>
+                              <w:t>{project_title}</w:t>
                             </w:r>
-                            <w:proofErr w:type="spellStart"/>
+                          </w:p>
+                          <w:p>
+                            <w:pPr>
+                              <w:pStyle w:val="FrameContents"/>
+                              <w:spacing w:after="0" w:line="228" w:lineRule="auto"/>
+                              <w:jc w:val="center"/>
+                            </w:pPr>
                             <w:r>
                               <w:rPr>
                                 <w:rFonts w:ascii="TH SarabunPSK" w:hAnsi="TH SarabunPSK" w:cs="TH SarabunPSK"/>
@@ -1111,19 +721,7 @@
                                 <w:sz w:val="40"/>
                                 <w:szCs w:val="40"/>
                               </w:rPr>
-                              <w:t>person_name_en</w:t>
-                            </w:r>
-                            <w:proofErr w:type="spellEnd"/>
-                            <w:r>
-                              <w:rPr>
-                                <w:rFonts w:ascii="TH SarabunPSK" w:hAnsi="TH SarabunPSK" w:cs="TH SarabunPSK"/>
-                                <w:b/>
-                                <w:bCs/>
-                                <w:color w:val="000000"/>
-                                <w:sz w:val="40"/>
-                                <w:szCs w:val="40"/>
-                              </w:rPr>
-                              <w:t>}</w:t>
+                              <w:t>{person_name_en}</w:t>
                             </w:r>
                           </w:p>
                           <w:p>
@@ -1139,27 +737,7 @@
                                 <w:sz w:val="36"/>
                                 <w:szCs w:val="36"/>
                               </w:rPr>
-                              <w:t>({</w:t>
-                            </w:r>
-                            <w:proofErr w:type="spellStart"/>
-                            <w:r>
-                              <w:rPr>
-                                <w:rFonts w:ascii="TH SarabunPSK" w:hAnsi="TH SarabunPSK" w:cs="TH SarabunPSK"/>
-                                <w:color w:val="000000"/>
-                                <w:sz w:val="36"/>
-                                <w:szCs w:val="36"/>
-                              </w:rPr>
-                              <w:t>person_name</w:t>
-                            </w:r>
-                            <w:proofErr w:type="spellEnd"/>
-                            <w:r>
-                              <w:rPr>
-                                <w:rFonts w:ascii="TH SarabunPSK" w:hAnsi="TH SarabunPSK" w:cs="TH SarabunPSK"/>
-                                <w:color w:val="000000"/>
-                                <w:sz w:val="36"/>
-                                <w:szCs w:val="36"/>
-                              </w:rPr>
-                              <w:t>})</w:t>
+                              <w:t>({person_name})</w:t>
                             </w:r>
                           </w:p>
                         </w:txbxContent>
@@ -1184,7 +762,6 @@
                         <w:spacing w:after="0" w:line="228" w:lineRule="auto"/>
                         <w:jc w:val="center"/>
                       </w:pPr>
-                      <w:proofErr w:type="spellStart"/>
                       <w:r>
                         <w:rPr>
                           <w:rFonts w:ascii="TH SarabunPSK" w:hAnsi="TH SarabunPSK" w:cs="TH SarabunPSK"/>
@@ -1195,49 +772,6 @@
                           <w:szCs w:val="64"/>
                         </w:rPr>
                         <w:t>รูปภาพกิจกรรมของอาสาสมัคร</w:t>
-                      </w:r>
-                      <w:proofErr w:type="spellEnd"/>
-                    </w:p>
-                    <w:p>
-                      <w:pPr>
-                        <w:pStyle w:val="FrameContents"/>
-                        <w:spacing w:after="0" w:line="228" w:lineRule="auto"/>
-                        <w:jc w:val="center"/>
-                      </w:pPr>
-                      <w:r>
-                        <w:rPr>
-                          <w:rFonts w:ascii="TH SarabunPSK" w:hAnsi="TH SarabunPSK" w:cs="TH SarabunPSK"/>
-                          <w:b/>
-                          <w:bCs/>
-                          <w:color w:val="000000"/>
-                          <w:sz w:val="40"/>
-                          <w:szCs w:val="40"/>
-                        </w:rPr>
-                        <w:t>{</w:t>
-                      </w:r>
-                      <w:proofErr w:type="spellStart"/>
-                      <w:r>
-                        <w:rPr>
-                          <w:rFonts w:ascii="TH SarabunPSK" w:hAnsi="TH SarabunPSK" w:cs="TH SarabunPSK"/>
-                          <w:b/>
-                          <w:bCs/>
-                          <w:color w:val="000000"/>
-                          <w:sz w:val="40"/>
-                          <w:szCs w:val="40"/>
-                        </w:rPr>
-                        <w:t>project_title</w:t>
-                      </w:r>
-                      <w:proofErr w:type="spellEnd"/>
-                      <w:r>
-                        <w:rPr>
-                          <w:rFonts w:ascii="TH SarabunPSK" w:hAnsi="TH SarabunPSK" w:cs="TH SarabunPSK"/>
-                          <w:b/>
-                          <w:bCs/>
-                          <w:color w:val="000000"/>
-                          <w:sz w:val="40"/>
-                          <w:szCs w:val="40"/>
-                        </w:rPr>
-                        <w:t>}</w:t>
                       </w:r>
                     </w:p>
                     <w:p>
@@ -1255,9 +789,15 @@
                           <w:sz w:val="40"/>
                           <w:szCs w:val="40"/>
                         </w:rPr>
-                        <w:t>{</w:t>
+                        <w:t>{project_title}</w:t>
                       </w:r>
-                      <w:proofErr w:type="spellStart"/>
+                    </w:p>
+                    <w:p>
+                      <w:pPr>
+                        <w:pStyle w:val="FrameContents"/>
+                        <w:spacing w:after="0" w:line="228" w:lineRule="auto"/>
+                        <w:jc w:val="center"/>
+                      </w:pPr>
                       <w:r>
                         <w:rPr>
                           <w:rFonts w:ascii="TH SarabunPSK" w:hAnsi="TH SarabunPSK" w:cs="TH SarabunPSK"/>
@@ -1267,19 +807,7 @@
                           <w:sz w:val="40"/>
                           <w:szCs w:val="40"/>
                         </w:rPr>
-                        <w:t>person_name_en</w:t>
-                      </w:r>
-                      <w:proofErr w:type="spellEnd"/>
-                      <w:r>
-                        <w:rPr>
-                          <w:rFonts w:ascii="TH SarabunPSK" w:hAnsi="TH SarabunPSK" w:cs="TH SarabunPSK"/>
-                          <w:b/>
-                          <w:bCs/>
-                          <w:color w:val="000000"/>
-                          <w:sz w:val="40"/>
-                          <w:szCs w:val="40"/>
-                        </w:rPr>
-                        <w:t>}</w:t>
+                        <w:t>{person_name_en}</w:t>
                       </w:r>
                     </w:p>
                     <w:p>
@@ -1295,27 +823,7 @@
                           <w:sz w:val="36"/>
                           <w:szCs w:val="36"/>
                         </w:rPr>
-                        <w:t>({</w:t>
-                      </w:r>
-                      <w:proofErr w:type="spellStart"/>
-                      <w:r>
-                        <w:rPr>
-                          <w:rFonts w:ascii="TH SarabunPSK" w:hAnsi="TH SarabunPSK" w:cs="TH SarabunPSK"/>
-                          <w:color w:val="000000"/>
-                          <w:sz w:val="36"/>
-                          <w:szCs w:val="36"/>
-                        </w:rPr>
-                        <w:t>person_name</w:t>
-                      </w:r>
-                      <w:proofErr w:type="spellEnd"/>
-                      <w:r>
-                        <w:rPr>
-                          <w:rFonts w:ascii="TH SarabunPSK" w:hAnsi="TH SarabunPSK" w:cs="TH SarabunPSK"/>
-                          <w:color w:val="000000"/>
-                          <w:sz w:val="36"/>
-                          <w:szCs w:val="36"/>
-                        </w:rPr>
-                        <w:t>})</w:t>
+                        <w:t>({person_name})</w:t>
                       </w:r>
                     </w:p>
                   </w:txbxContent>
@@ -1388,25 +896,7 @@
           <w:szCs w:val="2"/>
         </w:rPr>
         <w:tab/>
-        <w:t>{/</w:t>
-      </w:r>
-      <w:proofErr w:type="spellStart"/>
-      <w:r>
-        <w:rPr>
-          <w:rFonts w:ascii="TH SarabunPSK" w:hAnsi="TH SarabunPSK" w:cs="TH SarabunPSK"/>
-          <w:sz w:val="2"/>
-          <w:szCs w:val="2"/>
-        </w:rPr>
-        <w:t>activity_has_header</w:t>
-      </w:r>
-      <w:proofErr w:type="spellEnd"/>
-      <w:r>
-        <w:rPr>
-          <w:rFonts w:ascii="TH SarabunPSK" w:hAnsi="TH SarabunPSK" w:cs="TH SarabunPSK"/>
-          <w:sz w:val="2"/>
-          <w:szCs w:val="2"/>
-        </w:rPr>
-        <w:t>}</w:t>
+        <w:t>{/activity_has_header}</w:t>
       </w:r>
     </w:p>
     <w:p>
@@ -1432,29 +922,7 @@
           <w:sz w:val="32"/>
           <w:szCs w:val="32"/>
         </w:rPr>
-        <w:t>{</w:t>
-      </w:r>
-      <w:proofErr w:type="spellStart"/>
-      <w:r>
-        <w:rPr>
-          <w:rFonts w:ascii="TH SarabunPSK" w:hAnsi="TH SarabunPSK" w:cs="TH SarabunPSK"/>
-          <w:b/>
-          <w:bCs/>
-          <w:sz w:val="32"/>
-          <w:szCs w:val="32"/>
-        </w:rPr>
-        <w:t>activity_name_govt</w:t>
-      </w:r>
-      <w:proofErr w:type="spellEnd"/>
-      <w:r>
-        <w:rPr>
-          <w:rFonts w:ascii="TH SarabunPSK" w:hAnsi="TH SarabunPSK" w:cs="TH SarabunPSK"/>
-          <w:b/>
-          <w:bCs/>
-          <w:sz w:val="32"/>
-          <w:szCs w:val="32"/>
-        </w:rPr>
-        <w:t>}</w:t>
+        <w:t>{activity_name_govt}</w:t>
       </w:r>
     </w:p>
     <w:p>
@@ -1475,25 +943,7 @@
           <w:sz w:val="32"/>
           <w:szCs w:val="32"/>
         </w:rPr>
-        <w:t>{</w:t>
-      </w:r>
-      <w:proofErr w:type="spellStart"/>
-      <w:r>
-        <w:rPr>
-          <w:rFonts w:ascii="TH SarabunPSK" w:hAnsi="TH SarabunPSK" w:cs="TH SarabunPSK"/>
-          <w:sz w:val="32"/>
-          <w:szCs w:val="32"/>
-        </w:rPr>
-        <w:t>activity_description_govt</w:t>
-      </w:r>
-      <w:proofErr w:type="spellEnd"/>
-      <w:r>
-        <w:rPr>
-          <w:rFonts w:ascii="TH SarabunPSK" w:hAnsi="TH SarabunPSK" w:cs="TH SarabunPSK"/>
-          <w:sz w:val="32"/>
-          <w:szCs w:val="32"/>
-        </w:rPr>
-        <w:t>}</w:t>
+        <w:t>{activity_description_govt}</w:t>
       </w:r>
     </w:p>
     <w:p>
@@ -1514,25 +964,7 @@
           <w:sz w:val="32"/>
           <w:szCs w:val="32"/>
         </w:rPr>
-        <w:t>{#images}{#</w:t>
-      </w:r>
-      <w:proofErr w:type="spellStart"/>
-      <w:r>
-        <w:rPr>
-          <w:rFonts w:ascii="TH SarabunPSK" w:hAnsi="TH SarabunPSK" w:cs="TH SarabunPSK"/>
-          <w:sz w:val="32"/>
-          <w:szCs w:val="32"/>
-        </w:rPr>
-        <w:t>has_header</w:t>
-      </w:r>
-      <w:proofErr w:type="spellEnd"/>
-      <w:r>
-        <w:rPr>
-          <w:rFonts w:ascii="TH SarabunPSK" w:hAnsi="TH SarabunPSK" w:cs="TH SarabunPSK"/>
-          <w:sz w:val="32"/>
-          <w:szCs w:val="32"/>
-        </w:rPr>
-        <w:t>}</w:t>
+        <w:t>{#images}{#has_header}</w:t>
       </w:r>
       <w:r>
         <w:br w:type="page"/>
@@ -1619,7 +1051,6 @@
                               <w:spacing w:after="0" w:line="228" w:lineRule="auto"/>
                               <w:jc w:val="center"/>
                             </w:pPr>
-                            <w:proofErr w:type="spellStart"/>
                             <w:r>
                               <w:rPr>
                                 <w:rFonts w:ascii="TH SarabunPSK" w:hAnsi="TH SarabunPSK" w:cs="TH SarabunPSK"/>
@@ -1630,49 +1061,6 @@
                                 <w:szCs w:val="64"/>
                               </w:rPr>
                               <w:t>รูปภาพกิจกรรมของอาสาสมัคร</w:t>
-                            </w:r>
-                            <w:proofErr w:type="spellEnd"/>
-                          </w:p>
-                          <w:p>
-                            <w:pPr>
-                              <w:pStyle w:val="FrameContents"/>
-                              <w:spacing w:after="0" w:line="228" w:lineRule="auto"/>
-                              <w:jc w:val="center"/>
-                            </w:pPr>
-                            <w:r>
-                              <w:rPr>
-                                <w:rFonts w:ascii="TH SarabunPSK" w:hAnsi="TH SarabunPSK" w:cs="TH SarabunPSK"/>
-                                <w:b/>
-                                <w:bCs/>
-                                <w:color w:val="000000"/>
-                                <w:sz w:val="40"/>
-                                <w:szCs w:val="40"/>
-                              </w:rPr>
-                              <w:t>{</w:t>
-                            </w:r>
-                            <w:proofErr w:type="spellStart"/>
-                            <w:r>
-                              <w:rPr>
-                                <w:rFonts w:ascii="TH SarabunPSK" w:hAnsi="TH SarabunPSK" w:cs="TH SarabunPSK"/>
-                                <w:b/>
-                                <w:bCs/>
-                                <w:color w:val="000000"/>
-                                <w:sz w:val="40"/>
-                                <w:szCs w:val="40"/>
-                              </w:rPr>
-                              <w:t>project_title</w:t>
-                            </w:r>
-                            <w:proofErr w:type="spellEnd"/>
-                            <w:r>
-                              <w:rPr>
-                                <w:rFonts w:ascii="TH SarabunPSK" w:hAnsi="TH SarabunPSK" w:cs="TH SarabunPSK"/>
-                                <w:b/>
-                                <w:bCs/>
-                                <w:color w:val="000000"/>
-                                <w:sz w:val="40"/>
-                                <w:szCs w:val="40"/>
-                              </w:rPr>
-                              <w:t>}</w:t>
                             </w:r>
                           </w:p>
                           <w:p>
@@ -1690,9 +1078,15 @@
                                 <w:sz w:val="40"/>
                                 <w:szCs w:val="40"/>
                               </w:rPr>
-                              <w:t>{</w:t>
+                              <w:t>{project_title}</w:t>
                             </w:r>
-                            <w:proofErr w:type="spellStart"/>
+                          </w:p>
+                          <w:p>
+                            <w:pPr>
+                              <w:pStyle w:val="FrameContents"/>
+                              <w:spacing w:after="0" w:line="228" w:lineRule="auto"/>
+                              <w:jc w:val="center"/>
+                            </w:pPr>
                             <w:r>
                               <w:rPr>
                                 <w:rFonts w:ascii="TH SarabunPSK" w:hAnsi="TH SarabunPSK" w:cs="TH SarabunPSK"/>
@@ -1702,19 +1096,7 @@
                                 <w:sz w:val="40"/>
                                 <w:szCs w:val="40"/>
                               </w:rPr>
-                              <w:t>person_name_en</w:t>
-                            </w:r>
-                            <w:proofErr w:type="spellEnd"/>
-                            <w:r>
-                              <w:rPr>
-                                <w:rFonts w:ascii="TH SarabunPSK" w:hAnsi="TH SarabunPSK" w:cs="TH SarabunPSK"/>
-                                <w:b/>
-                                <w:bCs/>
-                                <w:color w:val="000000"/>
-                                <w:sz w:val="40"/>
-                                <w:szCs w:val="40"/>
-                              </w:rPr>
-                              <w:t>}</w:t>
+                              <w:t>{person_name_en}</w:t>
                             </w:r>
                           </w:p>
                           <w:p>
@@ -1730,27 +1112,7 @@
                                 <w:sz w:val="36"/>
                                 <w:szCs w:val="36"/>
                               </w:rPr>
-                              <w:t>({</w:t>
-                            </w:r>
-                            <w:proofErr w:type="spellStart"/>
-                            <w:r>
-                              <w:rPr>
-                                <w:rFonts w:ascii="TH SarabunPSK" w:hAnsi="TH SarabunPSK" w:cs="TH SarabunPSK"/>
-                                <w:color w:val="000000"/>
-                                <w:sz w:val="36"/>
-                                <w:szCs w:val="36"/>
-                              </w:rPr>
-                              <w:t>person_name</w:t>
-                            </w:r>
-                            <w:proofErr w:type="spellEnd"/>
-                            <w:r>
-                              <w:rPr>
-                                <w:rFonts w:ascii="TH SarabunPSK" w:hAnsi="TH SarabunPSK" w:cs="TH SarabunPSK"/>
-                                <w:color w:val="000000"/>
-                                <w:sz w:val="36"/>
-                                <w:szCs w:val="36"/>
-                              </w:rPr>
-                              <w:t>})</w:t>
+                              <w:t>({person_name})</w:t>
                             </w:r>
                           </w:p>
                         </w:txbxContent>
@@ -1775,7 +1137,6 @@
                         <w:spacing w:after="0" w:line="228" w:lineRule="auto"/>
                         <w:jc w:val="center"/>
                       </w:pPr>
-                      <w:proofErr w:type="spellStart"/>
                       <w:r>
                         <w:rPr>
                           <w:rFonts w:ascii="TH SarabunPSK" w:hAnsi="TH SarabunPSK" w:cs="TH SarabunPSK"/>
@@ -1786,49 +1147,6 @@
                           <w:szCs w:val="64"/>
                         </w:rPr>
                         <w:t>รูปภาพกิจกรรมของอาสาสมัคร</w:t>
-                      </w:r>
-                      <w:proofErr w:type="spellEnd"/>
-                    </w:p>
-                    <w:p>
-                      <w:pPr>
-                        <w:pStyle w:val="FrameContents"/>
-                        <w:spacing w:after="0" w:line="228" w:lineRule="auto"/>
-                        <w:jc w:val="center"/>
-                      </w:pPr>
-                      <w:r>
-                        <w:rPr>
-                          <w:rFonts w:ascii="TH SarabunPSK" w:hAnsi="TH SarabunPSK" w:cs="TH SarabunPSK"/>
-                          <w:b/>
-                          <w:bCs/>
-                          <w:color w:val="000000"/>
-                          <w:sz w:val="40"/>
-                          <w:szCs w:val="40"/>
-                        </w:rPr>
-                        <w:t>{</w:t>
-                      </w:r>
-                      <w:proofErr w:type="spellStart"/>
-                      <w:r>
-                        <w:rPr>
-                          <w:rFonts w:ascii="TH SarabunPSK" w:hAnsi="TH SarabunPSK" w:cs="TH SarabunPSK"/>
-                          <w:b/>
-                          <w:bCs/>
-                          <w:color w:val="000000"/>
-                          <w:sz w:val="40"/>
-                          <w:szCs w:val="40"/>
-                        </w:rPr>
-                        <w:t>project_title</w:t>
-                      </w:r>
-                      <w:proofErr w:type="spellEnd"/>
-                      <w:r>
-                        <w:rPr>
-                          <w:rFonts w:ascii="TH SarabunPSK" w:hAnsi="TH SarabunPSK" w:cs="TH SarabunPSK"/>
-                          <w:b/>
-                          <w:bCs/>
-                          <w:color w:val="000000"/>
-                          <w:sz w:val="40"/>
-                          <w:szCs w:val="40"/>
-                        </w:rPr>
-                        <w:t>}</w:t>
                       </w:r>
                     </w:p>
                     <w:p>
@@ -1846,9 +1164,15 @@
                           <w:sz w:val="40"/>
                           <w:szCs w:val="40"/>
                         </w:rPr>
-                        <w:t>{</w:t>
+                        <w:t>{project_title}</w:t>
                       </w:r>
-                      <w:proofErr w:type="spellStart"/>
+                    </w:p>
+                    <w:p>
+                      <w:pPr>
+                        <w:pStyle w:val="FrameContents"/>
+                        <w:spacing w:after="0" w:line="228" w:lineRule="auto"/>
+                        <w:jc w:val="center"/>
+                      </w:pPr>
                       <w:r>
                         <w:rPr>
                           <w:rFonts w:ascii="TH SarabunPSK" w:hAnsi="TH SarabunPSK" w:cs="TH SarabunPSK"/>
@@ -1858,19 +1182,7 @@
                           <w:sz w:val="40"/>
                           <w:szCs w:val="40"/>
                         </w:rPr>
-                        <w:t>person_name_en</w:t>
-                      </w:r>
-                      <w:proofErr w:type="spellEnd"/>
-                      <w:r>
-                        <w:rPr>
-                          <w:rFonts w:ascii="TH SarabunPSK" w:hAnsi="TH SarabunPSK" w:cs="TH SarabunPSK"/>
-                          <w:b/>
-                          <w:bCs/>
-                          <w:color w:val="000000"/>
-                          <w:sz w:val="40"/>
-                          <w:szCs w:val="40"/>
-                        </w:rPr>
-                        <w:t>}</w:t>
+                        <w:t>{person_name_en}</w:t>
                       </w:r>
                     </w:p>
                     <w:p>
@@ -1886,27 +1198,7 @@
                           <w:sz w:val="36"/>
                           <w:szCs w:val="36"/>
                         </w:rPr>
-                        <w:t>({</w:t>
-                      </w:r>
-                      <w:proofErr w:type="spellStart"/>
-                      <w:r>
-                        <w:rPr>
-                          <w:rFonts w:ascii="TH SarabunPSK" w:hAnsi="TH SarabunPSK" w:cs="TH SarabunPSK"/>
-                          <w:color w:val="000000"/>
-                          <w:sz w:val="36"/>
-                          <w:szCs w:val="36"/>
-                        </w:rPr>
-                        <w:t>person_name</w:t>
-                      </w:r>
-                      <w:proofErr w:type="spellEnd"/>
-                      <w:r>
-                        <w:rPr>
-                          <w:rFonts w:ascii="TH SarabunPSK" w:hAnsi="TH SarabunPSK" w:cs="TH SarabunPSK"/>
-                          <w:color w:val="000000"/>
-                          <w:sz w:val="36"/>
-                          <w:szCs w:val="36"/>
-                        </w:rPr>
-                        <w:t>})</w:t>
+                        <w:t>({person_name})</w:t>
                       </w:r>
                     </w:p>
                   </w:txbxContent>
@@ -1976,25 +1268,7 @@
           <w:sz w:val="32"/>
           <w:szCs w:val="32"/>
         </w:rPr>
-        <w:t>{/</w:t>
-      </w:r>
-      <w:proofErr w:type="spellStart"/>
-      <w:r>
-        <w:rPr>
-          <w:rFonts w:ascii="TH SarabunPSK" w:hAnsi="TH SarabunPSK" w:cs="TH SarabunPSK"/>
-          <w:sz w:val="32"/>
-          <w:szCs w:val="32"/>
-        </w:rPr>
-        <w:t>has_header</w:t>
-      </w:r>
-      <w:proofErr w:type="spellEnd"/>
-      <w:r>
-        <w:rPr>
-          <w:rFonts w:ascii="TH SarabunPSK" w:hAnsi="TH SarabunPSK" w:cs="TH SarabunPSK"/>
-          <w:sz w:val="32"/>
-          <w:szCs w:val="32"/>
-        </w:rPr>
-        <w:t>}</w:t>
+        <w:t>{/has_header}</w:t>
       </w:r>
       <w:r>
         <w:rPr>
@@ -2058,25 +1332,7 @@
                 <w:sz w:val="32"/>
                 <w:szCs w:val="32"/>
               </w:rPr>
-              <w:t>{%</w:t>
-            </w:r>
-            <w:proofErr w:type="spellStart"/>
-            <w:r>
-              <w:rPr>
-                <w:rFonts w:ascii="TH SarabunPSK" w:hAnsi="TH SarabunPSK" w:cs="TH SarabunPSK"/>
-                <w:sz w:val="32"/>
-                <w:szCs w:val="32"/>
-              </w:rPr>
-              <w:t>activity_image_file_name_left_column</w:t>
-            </w:r>
-            <w:proofErr w:type="spellEnd"/>
-            <w:r>
-              <w:rPr>
-                <w:rFonts w:ascii="TH SarabunPSK" w:hAnsi="TH SarabunPSK" w:cs="TH SarabunPSK"/>
-                <w:sz w:val="32"/>
-                <w:szCs w:val="32"/>
-              </w:rPr>
-              <w:t>}</w:t>
+              <w:t>{%activity_image_file_name_left_column}</w:t>
             </w:r>
             <w:r>
               <w:rPr>
@@ -2092,25 +1348,7 @@
                 <w:sz w:val="32"/>
                 <w:szCs w:val="32"/>
               </w:rPr>
-              <w:t>{</w:t>
-            </w:r>
-            <w:proofErr w:type="spellStart"/>
-            <w:r>
-              <w:rPr>
-                <w:rFonts w:ascii="TH SarabunPSK" w:hAnsi="TH SarabunPSK" w:cs="TH SarabunPSK"/>
-                <w:sz w:val="32"/>
-                <w:szCs w:val="32"/>
-              </w:rPr>
-              <w:t>activity_image_caption_govt_left_column</w:t>
-            </w:r>
-            <w:proofErr w:type="spellEnd"/>
-            <w:r>
-              <w:rPr>
-                <w:rFonts w:ascii="TH SarabunPSK" w:hAnsi="TH SarabunPSK" w:cs="TH SarabunPSK"/>
-                <w:sz w:val="32"/>
-                <w:szCs w:val="32"/>
-              </w:rPr>
-              <w:t>}</w:t>
+              <w:t>{activity_image_caption_govt_left_column}</w:t>
             </w:r>
             <w:r>
               <w:rPr>
@@ -2118,7 +1356,7 @@
                 <w:sz w:val="32"/>
                 <w:szCs w:val="32"/>
               </w:rPr>
-              <w:t xml:space="preserve"> - </w:t>
+              <w:br/>
             </w:r>
             <w:r>
               <w:rPr>
@@ -2126,25 +1364,7 @@
                 <w:sz w:val="32"/>
                 <w:szCs w:val="32"/>
               </w:rPr>
-              <w:t>{</w:t>
-            </w:r>
-            <w:proofErr w:type="spellStart"/>
-            <w:r>
-              <w:rPr>
-                <w:rFonts w:ascii="TH SarabunPSK" w:hAnsi="TH SarabunPSK" w:cs="TH SarabunPSK"/>
-                <w:sz w:val="32"/>
-                <w:szCs w:val="32"/>
-              </w:rPr>
-              <w:t>activity_image_caption_left_column</w:t>
-            </w:r>
-            <w:proofErr w:type="spellEnd"/>
-            <w:r>
-              <w:rPr>
-                <w:rFonts w:ascii="TH SarabunPSK" w:hAnsi="TH SarabunPSK" w:cs="TH SarabunPSK"/>
-                <w:sz w:val="32"/>
-                <w:szCs w:val="32"/>
-              </w:rPr>
-              <w:t>}</w:t>
+              <w:t>{activity_image_caption_left_column}</w:t>
             </w:r>
             <w:r>
               <w:rPr>
@@ -2196,25 +1416,7 @@
                 <w:sz w:val="32"/>
                 <w:szCs w:val="32"/>
               </w:rPr>
-              <w:t>{%</w:t>
-            </w:r>
-            <w:proofErr w:type="spellStart"/>
-            <w:r>
-              <w:rPr>
-                <w:rFonts w:ascii="TH SarabunPSK" w:hAnsi="TH SarabunPSK" w:cs="TH SarabunPSK"/>
-                <w:sz w:val="32"/>
-                <w:szCs w:val="32"/>
-              </w:rPr>
-              <w:t>activity_image_file_name_right_column</w:t>
-            </w:r>
-            <w:proofErr w:type="spellEnd"/>
-            <w:r>
-              <w:rPr>
-                <w:rFonts w:ascii="TH SarabunPSK" w:hAnsi="TH SarabunPSK" w:cs="TH SarabunPSK"/>
-                <w:sz w:val="32"/>
-                <w:szCs w:val="32"/>
-              </w:rPr>
-              <w:t>}</w:t>
+              <w:t>{%activity_image_file_name_right_column}</w:t>
             </w:r>
             <w:r>
               <w:rPr>
@@ -2230,25 +1432,7 @@
                 <w:sz w:val="32"/>
                 <w:szCs w:val="32"/>
               </w:rPr>
-              <w:t>{</w:t>
-            </w:r>
-            <w:proofErr w:type="spellStart"/>
-            <w:r>
-              <w:rPr>
-                <w:rFonts w:ascii="TH SarabunPSK" w:hAnsi="TH SarabunPSK" w:cs="TH SarabunPSK"/>
-                <w:sz w:val="32"/>
-                <w:szCs w:val="32"/>
-              </w:rPr>
-              <w:t>activity_image_caption_govt_right_column</w:t>
-            </w:r>
-            <w:proofErr w:type="spellEnd"/>
-            <w:r>
-              <w:rPr>
-                <w:rFonts w:ascii="TH SarabunPSK" w:hAnsi="TH SarabunPSK" w:cs="TH SarabunPSK"/>
-                <w:sz w:val="32"/>
-                <w:szCs w:val="32"/>
-              </w:rPr>
-              <w:t>}</w:t>
+              <w:t>{activity_image_caption_govt_right_column}</w:t>
             </w:r>
             <w:r>
               <w:rPr>
@@ -2256,36 +1440,18 @@
                 <w:sz w:val="32"/>
                 <w:szCs w:val="32"/>
               </w:rPr>
-              <w:t xml:space="preserve"> - </w:t>
+              <w:br/>
             </w:r>
+            <w:bookmarkStart w:id="3" w:name="_GoBack"/>
+            <w:bookmarkEnd w:id="3"/>
             <w:r>
               <w:rPr>
                 <w:rFonts w:ascii="TH SarabunPSK" w:hAnsi="TH SarabunPSK" w:cs="TH SarabunPSK"/>
                 <w:sz w:val="32"/>
                 <w:szCs w:val="32"/>
               </w:rPr>
-              <w:t>{</w:t>
+              <w:t>{activity_image_caption_right_column}</w:t>
             </w:r>
-            <w:proofErr w:type="spellStart"/>
-            <w:r>
-              <w:rPr>
-                <w:rFonts w:ascii="TH SarabunPSK" w:hAnsi="TH SarabunPSK" w:cs="TH SarabunPSK"/>
-                <w:sz w:val="32"/>
-                <w:szCs w:val="32"/>
-              </w:rPr>
-              <w:t>activity_image_caption_right_column</w:t>
-            </w:r>
-            <w:proofErr w:type="spellEnd"/>
-            <w:r>
-              <w:rPr>
-                <w:rFonts w:ascii="TH SarabunPSK" w:hAnsi="TH SarabunPSK" w:cs="TH SarabunPSK"/>
-                <w:sz w:val="32"/>
-                <w:szCs w:val="32"/>
-              </w:rPr>
-              <w:t>}</w:t>
-            </w:r>
-            <w:bookmarkStart w:id="2" w:name="_GoBack"/>
-            <w:bookmarkEnd w:id="2"/>
             <w:r>
               <w:rPr>
                 <w:rFonts w:ascii="TH SarabunPSK" w:hAnsi="TH SarabunPSK" w:cs="TH SarabunPSK"/>

</xml_diff>